<commit_message>
LQ regression & report update
</commit_message>
<xml_diff>
--- a/DPI 617 Report draft.docx
+++ b/DPI 617 Report draft.docx
@@ -130,7 +130,16 @@
         <w:jc w:val="both"/>
       </w:pPr>
       <w:r>
-        <w:t xml:space="preserve">In examining the relationship between police stops and crime, it is important to consider the existing literature on this subject. Miller et al. (2000) found that while stops and searches play some role in fighting crime and lead to about one-tenth of arrests nationally, they have only a small impact on the detection and prevention of recorded or reported crime. Additionally, searches tend to have a negative impact on public confidence in the police, often due to perceived impoliteness and inadequate explanations for stopping individuals. The authors recommend focusing on </w:t>
+        <w:t>In examining the relationship between police stops and crime, it is important to consider the existing literature on this subject. Miller et al. (2000) found that while stops and searches play some role in fighting crime and lead to about one-tenth of arrests nationally, they have only a small impact on the detection and prevention of recorded or reported crime</w:t>
+      </w:r>
+      <w:r>
+        <w:rPr>
+          <w:rStyle w:val="EndnoteReference"/>
+        </w:rPr>
+        <w:endnoteReference w:id="2"/>
+      </w:r>
+      <w:r>
+        <w:t xml:space="preserve">. Additionally, searches tend to have a negative impact on public confidence in the police, often due to perceived impoliteness and inadequate explanations for stopping individuals. The authors recommend focusing on </w:t>
       </w:r>
       <w:r>
         <w:t xml:space="preserve">the </w:t>
@@ -144,7 +153,16 @@
         <w:jc w:val="both"/>
       </w:pPr>
       <w:r>
-        <w:t xml:space="preserve">MacDonald et al. (2016) investigated the effects of the New York Police Department's (NYPD) Operation Impact, which deployed extra police officers to </w:t>
+        <w:t>MacDonald et al. (2016)</w:t>
+      </w:r>
+      <w:r>
+        <w:rPr>
+          <w:rStyle w:val="EndnoteReference"/>
+        </w:rPr>
+        <w:endnoteReference w:id="3"/>
+      </w:r>
+      <w:r>
+        <w:t xml:space="preserve"> investigated the effects of the New York Police Department's (NYPD) Operation Impact, which deployed extra police officers to </w:t>
       </w:r>
       <w:r>
         <w:t>high-crime</w:t>
@@ -166,24 +184,58 @@
         <w:jc w:val="both"/>
       </w:pPr>
       <w:r>
-        <w:t>Weisburd et al. (2015) explored the impact of stop, question, and frisks (SQFs) on crime in New York City at a microgeographic level. They found that SQFs produce a significant yet modest deterrent effect on crime but questioned whether other policing strategies might yield similar or stronger crime-control outcomes. They also noted that the level of SQFs needed to achieve meaningful crime reductions can be costly and potentially harmful to police legitimacy.</w:t>
-      </w:r>
-    </w:p>
-    <w:p>
-      <w:pPr>
-        <w:jc w:val="both"/>
-      </w:pPr>
-      <w:r>
-        <w:lastRenderedPageBreak/>
-        <w:t>Petersen et al. (2023) conducted a systematic review and meta-analysis on the effects of police-initiated pedestrian stops on crime and individual-level outcomes. Their findings indicated that pedestrian stop interventions were associated with a statistically significant reduction in crime for treatment areas relative to control areas. However, they also found that such interventions led to a broad range of negative individual-level effects, such as increased odds of mental and physical health issues, more negative attitudes toward the police, and higher levels of self-reported crime and delinquency. The authors concluded that, although pedestrian stop interventions have favorable effects on place-based crime and displacement outcomes, the negative individual-level effects make it difficult to recommend their use over alternative policing interventions.</w:t>
-      </w:r>
-    </w:p>
-    <w:p>
-      <w:pPr>
-        <w:jc w:val="both"/>
-      </w:pPr>
-      <w:r>
-        <w:t xml:space="preserve">A recent news article by Moran, Winkley, and Schroeder (2022) provides additional context for our study, highlighting disparities in police stops within San Diego. Their analysis revealed that police in San Diego conduct more traffic and pedestrian stops per reported crime in areas where non-Whites make up </w:t>
+        <w:t>Weisburd et al. (2015)</w:t>
+      </w:r>
+      <w:r>
+        <w:rPr>
+          <w:rStyle w:val="EndnoteReference"/>
+        </w:rPr>
+        <w:endnoteReference w:id="4"/>
+      </w:r>
+      <w:r>
+        <w:t xml:space="preserve"> explored the impact of stop, question, and frisks (SQFs) on crime in New York City at a microgeographic level. They found that SQFs produce a significant yet modest deterrent effect on crime but questioned whether other policing strategies might yield similar or stronger crime-control outcomes. They also noted that the level of SQFs needed to achieve meaningful crime reductions can be costly and potentially harmful to police legitimacy.</w:t>
+      </w:r>
+    </w:p>
+    <w:p>
+      <w:pPr>
+        <w:jc w:val="both"/>
+      </w:pPr>
+      <w:commentRangeStart w:id="0"/>
+      <w:r>
+        <w:t>Petersen et al. (2023)</w:t>
+      </w:r>
+      <w:r>
+        <w:rPr>
+          <w:rStyle w:val="EndnoteReference"/>
+        </w:rPr>
+        <w:endnoteReference w:id="5"/>
+      </w:r>
+      <w:r>
+        <w:t xml:space="preserve"> conducted a systematic review and meta-analysis on the effects of police-initiated pedestrian stops on crime and individual-level outcomes. Their findings indicated that pedestrian stop interventions were associated with a statistically significant reduction in crime for treatment areas relative to control areas. However, they also found that such interventions led to a broad range of negative individual-level effects, such as increased odds of mental and physical health issues, more negative attitudes toward the police, and higher levels of self-reported crime and delinquency. The authors concluded that, although pedestrian stop interventions have favorable effects on place-based crime and displacement outcomes, the negative individual-level effects make it difficult to recommend their use over alternative policing interventions.</w:t>
+      </w:r>
+      <w:commentRangeEnd w:id="0"/>
+      <w:r>
+        <w:rPr>
+          <w:rStyle w:val="CommentReference"/>
+        </w:rPr>
+        <w:commentReference w:id="0"/>
+      </w:r>
+    </w:p>
+    <w:p>
+      <w:pPr>
+        <w:jc w:val="both"/>
+      </w:pPr>
+      <w:r>
+        <w:t>A recent news article by Moran, Winkley, and Schroeder (2022)</w:t>
+      </w:r>
+      <w:r>
+        <w:rPr>
+          <w:rStyle w:val="EndnoteReference"/>
+        </w:rPr>
+        <w:endnoteReference w:id="6"/>
+      </w:r>
+      <w:r>
+        <w:t xml:space="preserve"> provides additional context for our study, highlighting disparities in police stops within San Diego. Their analysis revealed that police in San Diego conduct more traffic and pedestrian stops per reported crime in areas where non-Whites make up </w:t>
       </w:r>
       <w:proofErr w:type="gramStart"/>
       <w:r>
@@ -205,10 +257,7 @@
         <w:t xml:space="preserve"> </w:t>
       </w:r>
       <w:r>
-        <w:t>the previous literature</w:t>
-      </w:r>
-      <w:r>
-        <w:t xml:space="preserve"> and</w:t>
+        <w:t>the previous literature and</w:t>
       </w:r>
       <w:r>
         <w:t xml:space="preserve"> the findings of Moran et al. (2022), our study aims to fill this gap by quantifying the relationship between the number of stops and the number of crimes </w:t>
@@ -266,14 +315,11 @@
         <w:jc w:val="both"/>
       </w:pPr>
       <w:r>
-        <w:lastRenderedPageBreak/>
         <w:t>To gain insights into the spatial distribution of police stops, shapefiles for SDPD beats are used. These files contain the geographic boundaries of police beats, which are essential for visualizing and understanding the spatial patterns of stops and crimes in San Diego.</w:t>
       </w:r>
-    </w:p>
-    <w:p>
-      <w:pPr>
-        <w:jc w:val="both"/>
-      </w:pPr>
+      <w:r>
+        <w:t xml:space="preserve"> </w:t>
+      </w:r>
       <w:r>
         <w:t>Additionally, population data for each beat is incorporated into the analysis. This data is sourced from the U.S. Census Bureau's American Community Survey (ACS) for 2019, which provides demographic information, including the racial composition of residents within each beat. By including this data, potential racial biases in police stops can be identified and examined.</w:t>
       </w:r>
@@ -331,6 +377,755 @@
         <w:jc w:val="both"/>
       </w:pPr>
       <w:r>
+        <w:rPr>
+          <w:noProof/>
+        </w:rPr>
+        <mc:AlternateContent>
+          <mc:Choice Requires="wps">
+            <w:drawing>
+              <wp:anchor distT="0" distB="0" distL="114300" distR="114300" simplePos="0" relativeHeight="251664392" behindDoc="0" locked="0" layoutInCell="1" allowOverlap="1" wp14:anchorId="42B6EFAE" wp14:editId="7D4FCB09">
+                <wp:simplePos x="0" y="0"/>
+                <wp:positionH relativeFrom="column">
+                  <wp:posOffset>2807970</wp:posOffset>
+                </wp:positionH>
+                <wp:positionV relativeFrom="paragraph">
+                  <wp:posOffset>4691380</wp:posOffset>
+                </wp:positionV>
+                <wp:extent cx="3221990" cy="635"/>
+                <wp:effectExtent l="0" t="0" r="0" b="0"/>
+                <wp:wrapThrough wrapText="bothSides">
+                  <wp:wrapPolygon edited="0">
+                    <wp:start x="0" y="0"/>
+                    <wp:lineTo x="0" y="21600"/>
+                    <wp:lineTo x="21600" y="21600"/>
+                    <wp:lineTo x="21600" y="0"/>
+                  </wp:wrapPolygon>
+                </wp:wrapThrough>
+                <wp:docPr id="32193914" name="Text Box 1"/>
+                <wp:cNvGraphicFramePr/>
+                <a:graphic xmlns:a="http://schemas.openxmlformats.org/drawingml/2006/main">
+                  <a:graphicData uri="http://schemas.microsoft.com/office/word/2010/wordprocessingShape">
+                    <wps:wsp>
+                      <wps:cNvSpPr txBox="1"/>
+                      <wps:spPr>
+                        <a:xfrm>
+                          <a:off x="0" y="0"/>
+                          <a:ext cx="3221990" cy="635"/>
+                        </a:xfrm>
+                        <a:prstGeom prst="rect">
+                          <a:avLst/>
+                        </a:prstGeom>
+                        <a:solidFill>
+                          <a:prstClr val="white"/>
+                        </a:solidFill>
+                        <a:ln>
+                          <a:noFill/>
+                        </a:ln>
+                      </wps:spPr>
+                      <wps:txbx>
+                        <w:txbxContent>
+                          <w:p>
+                            <w:pPr>
+                              <w:pStyle w:val="Caption"/>
+                              <w:jc w:val="center"/>
+                              <w:rPr>
+                                <w:noProof/>
+                              </w:rPr>
+                            </w:pPr>
+                            <w:r>
+                              <w:t xml:space="preserve">Figure </w:t>
+                            </w:r>
+                            <w:r>
+                              <w:fldChar w:fldCharType="begin"/>
+                            </w:r>
+                            <w:r>
+                              <w:instrText xml:space="preserve"> SEQ Figure \* ARABIC </w:instrText>
+                            </w:r>
+                            <w:r>
+                              <w:fldChar w:fldCharType="separate"/>
+                            </w:r>
+                            <w:r>
+                              <w:rPr>
+                                <w:noProof/>
+                              </w:rPr>
+                              <w:t>1</w:t>
+                            </w:r>
+                            <w:r>
+                              <w:fldChar w:fldCharType="end"/>
+                            </w:r>
+                            <w:r>
+                              <w:t xml:space="preserve"> Basic Regression Results</w:t>
+                            </w:r>
+                          </w:p>
+                        </w:txbxContent>
+                      </wps:txbx>
+                      <wps:bodyPr rot="0" spcFirstLastPara="0" vertOverflow="overflow" horzOverflow="overflow" vert="horz" wrap="square" lIns="0" tIns="0" rIns="0" bIns="0" numCol="1" spcCol="0" rtlCol="0" fromWordArt="0" anchor="t" anchorCtr="0" forceAA="0" compatLnSpc="1">
+                        <a:prstTxWarp prst="textNoShape">
+                          <a:avLst/>
+                        </a:prstTxWarp>
+                        <a:spAutoFit/>
+                      </wps:bodyPr>
+                    </wps:wsp>
+                  </a:graphicData>
+                </a:graphic>
+              </wp:anchor>
+            </w:drawing>
+          </mc:Choice>
+          <mc:Fallback>
+            <w:pict>
+              <v:shapetype w14:anchorId="42B6EFAE" id="_x0000_t202" coordsize="21600,21600" o:spt="202" path="m,l,21600r21600,l21600,xe">
+                <v:stroke joinstyle="miter"/>
+                <v:path gradientshapeok="t" o:connecttype="rect"/>
+              </v:shapetype>
+              <v:shape id="Text Box 1" o:spid="_x0000_s1026" type="#_x0000_t202" style="position:absolute;left:0;text-align:left;margin-left:221.1pt;margin-top:369.4pt;width:253.7pt;height:.05pt;z-index:251664392;visibility:visible;mso-wrap-style:square;mso-wrap-distance-left:9pt;mso-wrap-distance-top:0;mso-wrap-distance-right:9pt;mso-wrap-distance-bottom:0;mso-position-horizontal:absolute;mso-position-horizontal-relative:text;mso-position-vertical:absolute;mso-position-vertical-relative:text;v-text-anchor:top" o:gfxdata="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" stroked="f">
+                <v:textbox style="mso-fit-shape-to-text:t" inset="0,0,0,0">
+                  <w:txbxContent>
+                    <w:p>
+                      <w:pPr>
+                        <w:pStyle w:val="Caption"/>
+                        <w:jc w:val="center"/>
+                        <w:rPr>
+                          <w:noProof/>
+                        </w:rPr>
+                      </w:pPr>
+                      <w:r>
+                        <w:t xml:space="preserve">Figure </w:t>
+                      </w:r>
+                      <w:r>
+                        <w:fldChar w:fldCharType="begin"/>
+                      </w:r>
+                      <w:r>
+                        <w:instrText xml:space="preserve"> SEQ Figure \* ARABIC </w:instrText>
+                      </w:r>
+                      <w:r>
+                        <w:fldChar w:fldCharType="separate"/>
+                      </w:r>
+                      <w:r>
+                        <w:rPr>
+                          <w:noProof/>
+                        </w:rPr>
+                        <w:t>1</w:t>
+                      </w:r>
+                      <w:r>
+                        <w:fldChar w:fldCharType="end"/>
+                      </w:r>
+                      <w:r>
+                        <w:t xml:space="preserve"> Basic Regression Results</w:t>
+                      </w:r>
+                    </w:p>
+                  </w:txbxContent>
+                </v:textbox>
+                <w10:wrap type="through"/>
+              </v:shape>
+            </w:pict>
+          </mc:Fallback>
+        </mc:AlternateContent>
+      </w:r>
+      <w:r>
+        <w:rPr>
+          <w:noProof/>
+        </w:rPr>
+        <w:drawing>
+          <wp:anchor distT="0" distB="0" distL="114300" distR="114300" simplePos="0" relativeHeight="251662344" behindDoc="1" locked="0" layoutInCell="1" allowOverlap="1" wp14:anchorId="7FFAE69E" wp14:editId="11AAE36F">
+            <wp:simplePos x="0" y="0"/>
+            <wp:positionH relativeFrom="column">
+              <wp:posOffset>2807970</wp:posOffset>
+            </wp:positionH>
+            <wp:positionV relativeFrom="paragraph">
+              <wp:posOffset>923925</wp:posOffset>
+            </wp:positionV>
+            <wp:extent cx="3221990" cy="3752215"/>
+            <wp:effectExtent l="0" t="0" r="0" b="635"/>
+            <wp:wrapThrough wrapText="bothSides">
+              <wp:wrapPolygon edited="0">
+                <wp:start x="0" y="0"/>
+                <wp:lineTo x="0" y="21494"/>
+                <wp:lineTo x="21455" y="21494"/>
+                <wp:lineTo x="21455" y="0"/>
+                <wp:lineTo x="0" y="0"/>
+              </wp:wrapPolygon>
+            </wp:wrapThrough>
+            <wp:docPr id="1610783005" name="Picture 1" descr="Table&#10;&#10;Description automatically generated"/>
+            <wp:cNvGraphicFramePr>
+              <a:graphicFrameLocks xmlns:a="http://schemas.openxmlformats.org/drawingml/2006/main" noChangeAspect="1"/>
+            </wp:cNvGraphicFramePr>
+            <a:graphic xmlns:a="http://schemas.openxmlformats.org/drawingml/2006/main">
+              <a:graphicData uri="http://schemas.openxmlformats.org/drawingml/2006/picture">
+                <pic:pic xmlns:pic="http://schemas.openxmlformats.org/drawingml/2006/picture">
+                  <pic:nvPicPr>
+                    <pic:cNvPr id="1610783005" name="Picture 1" descr="Table&#10;&#10;Description automatically generated"/>
+                    <pic:cNvPicPr/>
+                  </pic:nvPicPr>
+                  <pic:blipFill>
+                    <a:blip r:embed="rId12">
+                      <a:extLst>
+                        <a:ext uri="{28A0092B-C50C-407E-A947-70E740481C1C}">
+                          <a14:useLocalDpi xmlns:a14="http://schemas.microsoft.com/office/drawing/2010/main" val="0"/>
+                        </a:ext>
+                      </a:extLst>
+                    </a:blip>
+                    <a:stretch>
+                      <a:fillRect/>
+                    </a:stretch>
+                  </pic:blipFill>
+                  <pic:spPr>
+                    <a:xfrm>
+                      <a:off x="0" y="0"/>
+                      <a:ext cx="3221990" cy="3752215"/>
+                    </a:xfrm>
+                    <a:prstGeom prst="rect">
+                      <a:avLst/>
+                    </a:prstGeom>
+                  </pic:spPr>
+                </pic:pic>
+              </a:graphicData>
+            </a:graphic>
+            <wp14:sizeRelH relativeFrom="margin">
+              <wp14:pctWidth>0</wp14:pctWidth>
+            </wp14:sizeRelH>
+            <wp14:sizeRelV relativeFrom="margin">
+              <wp14:pctHeight>0</wp14:pctHeight>
+            </wp14:sizeRelV>
+          </wp:anchor>
+        </w:drawing>
+      </w:r>
+      <w:r>
+        <w:t>We began our analysis by</w:t>
+      </w:r>
+      <w:r>
+        <w:t xml:space="preserve"> </w:t>
+      </w:r>
+      <w:r>
+        <w:t xml:space="preserve">running </w:t>
+      </w:r>
+      <w:r>
+        <w:t xml:space="preserve">two regression models. </w:t>
+      </w:r>
+      <w:r>
+        <w:t xml:space="preserve">The first model examined the relationship between the number of stops and the number of crimes (stops ~ crimes), while the second model included an additional variable, </w:t>
+      </w:r>
+      <w:proofErr w:type="spellStart"/>
+      <w:r>
+        <w:t>percent_non_white</w:t>
+      </w:r>
+      <w:proofErr w:type="spellEnd"/>
+      <w:r>
+        <w:t>, to account for the proportion of non-white individuals in the area</w:t>
+      </w:r>
+      <w:r>
+        <w:t xml:space="preserve"> as a proxy for race</w:t>
+      </w:r>
+      <w:r>
+        <w:t xml:space="preserve">. The results showed that the coefficient for crimes remained relatively stable across both models, and the </w:t>
+      </w:r>
+      <w:proofErr w:type="spellStart"/>
+      <w:r>
+        <w:t>percent_non_white</w:t>
+      </w:r>
+      <w:proofErr w:type="spellEnd"/>
+      <w:r>
+        <w:t xml:space="preserve"> coefficient was not significant</w:t>
+      </w:r>
+      <w:r>
+        <w:t xml:space="preserve"> (</w:t>
+      </w:r>
+      <w:r>
+        <w:t>figure</w:t>
+      </w:r>
+      <w:r>
+        <w:t xml:space="preserve"> </w:t>
+      </w:r>
+      <w:r>
+        <w:rPr>
+          <w:color w:val="FF0000"/>
+          <w:highlight w:val="yellow"/>
+        </w:rPr>
+        <w:t>xx</w:t>
+      </w:r>
+      <w:r>
+        <w:t>)</w:t>
+      </w:r>
+      <w:r>
+        <w:t>.</w:t>
+      </w:r>
+      <w:r>
+        <w:t xml:space="preserve"> </w:t>
+      </w:r>
+      <w:commentRangeStart w:id="1"/>
+      <w:r>
+        <w:t xml:space="preserve">These findings suggest that the number of crimes is a consistent predictor of the number of stops, and the proportion of non-white individuals in an area does not </w:t>
+      </w:r>
+      <w:r>
+        <w:t>significantly affect</w:t>
+      </w:r>
+      <w:r>
+        <w:t xml:space="preserve"> the number of stops when controlling for the number of crimes.</w:t>
+      </w:r>
+      <w:r>
+        <w:t xml:space="preserve"> </w:t>
+      </w:r>
+      <w:commentRangeEnd w:id="1"/>
+      <w:r>
+        <w:rPr>
+          <w:rStyle w:val="CommentReference"/>
+        </w:rPr>
+        <w:commentReference w:id="1"/>
+      </w:r>
+      <w:r>
+        <w:t xml:space="preserve">It is important to consider that these results might not capture the full extent of potential relationships between racial and ethnic composition and policing patterns, as the </w:t>
+      </w:r>
+      <w:proofErr w:type="spellStart"/>
+      <w:r>
+        <w:t>percent_non_white</w:t>
+      </w:r>
+      <w:proofErr w:type="spellEnd"/>
+      <w:r>
+        <w:t xml:space="preserve"> variable may not adequately represent the diversity and complexity of racial and ethnic distribution in the area. </w:t>
+      </w:r>
+      <w:r>
+        <w:t xml:space="preserve">With this in mind, we proceeded to </w:t>
+      </w:r>
+      <w:r>
+        <w:t xml:space="preserve">further </w:t>
+      </w:r>
+      <w:r>
+        <w:t>study the effect</w:t>
+      </w:r>
+      <w:r>
+        <w:t>s</w:t>
+      </w:r>
+      <w:r>
+        <w:t xml:space="preserve"> of segregation </w:t>
+      </w:r>
+      <w:r>
+        <w:t>on the number of stops using the location quotient (LQ)</w:t>
+      </w:r>
+      <w:r>
+        <w:t xml:space="preserve"> of each racial group as a measure of their concentrations across the different beats</w:t>
+      </w:r>
+      <w:r>
+        <w:t xml:space="preserve">. The location quotient (LQ) is a widely used geographic index that measures and maps relative distributions or concentrations of a specific characteristic in a subarea compared to the entire area. The concept was first introduced by Walter </w:t>
+      </w:r>
+      <w:proofErr w:type="spellStart"/>
+      <w:r>
+        <w:t>Isard</w:t>
+      </w:r>
+      <w:proofErr w:type="spellEnd"/>
+      <w:r>
+        <w:t xml:space="preserve"> (1960)</w:t>
+      </w:r>
+      <w:r>
+        <w:rPr>
+          <w:rStyle w:val="EndnoteReference"/>
+        </w:rPr>
+        <w:endnoteReference w:id="7"/>
+      </w:r>
+      <w:r>
+        <w:t xml:space="preserve"> in his book "Methods of Regional Analysis: An Introduction to Regional Science." It has been extensively applied in various fields, including regional economic studies and residential segregation analysis (</w:t>
+      </w:r>
+      <w:proofErr w:type="spellStart"/>
+      <w:r>
+        <w:t>Benassi</w:t>
+      </w:r>
+      <w:proofErr w:type="spellEnd"/>
+      <w:r>
+        <w:t xml:space="preserve"> et al., 2022)</w:t>
+      </w:r>
+      <w:r>
+        <w:rPr>
+          <w:rStyle w:val="EndnoteReference"/>
+        </w:rPr>
+        <w:endnoteReference w:id="8"/>
+      </w:r>
+      <w:r>
+        <w:t>.</w:t>
+      </w:r>
+      <w:r>
+        <w:t xml:space="preserve"> In general, a higher value of LQ for a given </w:t>
+      </w:r>
+      <w:r>
+        <w:rPr>
+          <w:noProof/>
+        </w:rPr>
+        <mc:AlternateContent>
+          <mc:Choice Requires="wps">
+            <w:drawing>
+              <wp:anchor distT="0" distB="0" distL="114300" distR="114300" simplePos="0" relativeHeight="251668488" behindDoc="0" locked="0" layoutInCell="1" allowOverlap="1" wp14:anchorId="4E981BDB" wp14:editId="306334E2">
+                <wp:simplePos x="0" y="0"/>
+                <wp:positionH relativeFrom="column">
+                  <wp:posOffset>3143250</wp:posOffset>
+                </wp:positionH>
+                <wp:positionV relativeFrom="paragraph">
+                  <wp:posOffset>4606925</wp:posOffset>
+                </wp:positionV>
+                <wp:extent cx="2792095" cy="635"/>
+                <wp:effectExtent l="0" t="0" r="0" b="0"/>
+                <wp:wrapSquare wrapText="bothSides"/>
+                <wp:docPr id="400942797" name="Text Box 1"/>
+                <wp:cNvGraphicFramePr/>
+                <a:graphic xmlns:a="http://schemas.openxmlformats.org/drawingml/2006/main">
+                  <a:graphicData uri="http://schemas.microsoft.com/office/word/2010/wordprocessingShape">
+                    <wps:wsp>
+                      <wps:cNvSpPr txBox="1"/>
+                      <wps:spPr>
+                        <a:xfrm>
+                          <a:off x="0" y="0"/>
+                          <a:ext cx="2792095" cy="635"/>
+                        </a:xfrm>
+                        <a:prstGeom prst="rect">
+                          <a:avLst/>
+                        </a:prstGeom>
+                        <a:solidFill>
+                          <a:prstClr val="white"/>
+                        </a:solidFill>
+                        <a:ln>
+                          <a:noFill/>
+                        </a:ln>
+                      </wps:spPr>
+                      <wps:txbx>
+                        <w:txbxContent>
+                          <w:p>
+                            <w:pPr>
+                              <w:pStyle w:val="Caption"/>
+                              <w:jc w:val="center"/>
+                              <w:rPr>
+                                <w:noProof/>
+                              </w:rPr>
+                            </w:pPr>
+                            <w:r>
+                              <w:t xml:space="preserve">Figure </w:t>
+                            </w:r>
+                            <w:r>
+                              <w:fldChar w:fldCharType="begin"/>
+                            </w:r>
+                            <w:r>
+                              <w:instrText xml:space="preserve"> SEQ Figure \* ARABIC </w:instrText>
+                            </w:r>
+                            <w:r>
+                              <w:fldChar w:fldCharType="separate"/>
+                            </w:r>
+                            <w:r>
+                              <w:rPr>
+                                <w:noProof/>
+                              </w:rPr>
+                              <w:t>2</w:t>
+                            </w:r>
+                            <w:r>
+                              <w:fldChar w:fldCharType="end"/>
+                            </w:r>
+                            <w:r>
+                              <w:t xml:space="preserve"> Location Quotient of Racial Groups</w:t>
+                            </w:r>
+                          </w:p>
+                        </w:txbxContent>
+                      </wps:txbx>
+                      <wps:bodyPr rot="0" spcFirstLastPara="0" vertOverflow="overflow" horzOverflow="overflow" vert="horz" wrap="square" lIns="0" tIns="0" rIns="0" bIns="0" numCol="1" spcCol="0" rtlCol="0" fromWordArt="0" anchor="t" anchorCtr="0" forceAA="0" compatLnSpc="1">
+                        <a:prstTxWarp prst="textNoShape">
+                          <a:avLst/>
+                        </a:prstTxWarp>
+                        <a:spAutoFit/>
+                      </wps:bodyPr>
+                    </wps:wsp>
+                  </a:graphicData>
+                </a:graphic>
+              </wp:anchor>
+            </w:drawing>
+          </mc:Choice>
+          <mc:Fallback>
+            <w:pict>
+              <v:shape w14:anchorId="4E981BDB" id="_x0000_s1027" type="#_x0000_t202" style="position:absolute;left:0;text-align:left;margin-left:247.5pt;margin-top:362.75pt;width:219.85pt;height:.05pt;z-index:251668488;visibility:visible;mso-wrap-style:square;mso-wrap-distance-left:9pt;mso-wrap-distance-top:0;mso-wrap-distance-right:9pt;mso-wrap-distance-bottom:0;mso-position-horizontal:absolute;mso-position-horizontal-relative:text;mso-position-vertical:absolute;mso-position-vertical-relative:text;v-text-anchor:top" o:gfxdata="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" stroked="f">
+                <v:textbox style="mso-fit-shape-to-text:t" inset="0,0,0,0">
+                  <w:txbxContent>
+                    <w:p>
+                      <w:pPr>
+                        <w:pStyle w:val="Caption"/>
+                        <w:jc w:val="center"/>
+                        <w:rPr>
+                          <w:noProof/>
+                        </w:rPr>
+                      </w:pPr>
+                      <w:r>
+                        <w:t xml:space="preserve">Figure </w:t>
+                      </w:r>
+                      <w:r>
+                        <w:fldChar w:fldCharType="begin"/>
+                      </w:r>
+                      <w:r>
+                        <w:instrText xml:space="preserve"> SEQ Figure \* ARABIC </w:instrText>
+                      </w:r>
+                      <w:r>
+                        <w:fldChar w:fldCharType="separate"/>
+                      </w:r>
+                      <w:r>
+                        <w:rPr>
+                          <w:noProof/>
+                        </w:rPr>
+                        <w:t>2</w:t>
+                      </w:r>
+                      <w:r>
+                        <w:fldChar w:fldCharType="end"/>
+                      </w:r>
+                      <w:r>
+                        <w:t xml:space="preserve"> Location Quotient of Racial Groups</w:t>
+                      </w:r>
+                    </w:p>
+                  </w:txbxContent>
+                </v:textbox>
+                <w10:wrap type="square"/>
+              </v:shape>
+            </w:pict>
+          </mc:Fallback>
+        </mc:AlternateContent>
+      </w:r>
+      <w:r>
+        <w:rPr>
+          <w:noProof/>
+        </w:rPr>
+        <w:drawing>
+          <wp:anchor distT="0" distB="0" distL="114300" distR="114300" simplePos="0" relativeHeight="251666440" behindDoc="0" locked="0" layoutInCell="1" allowOverlap="1" wp14:anchorId="490F4C7C" wp14:editId="12BEAFF6">
+            <wp:simplePos x="0" y="0"/>
+            <wp:positionH relativeFrom="margin">
+              <wp:align>right</wp:align>
+            </wp:positionH>
+            <wp:positionV relativeFrom="paragraph">
+              <wp:posOffset>452803</wp:posOffset>
+            </wp:positionV>
+            <wp:extent cx="2792311" cy="4097547"/>
+            <wp:effectExtent l="0" t="0" r="8255" b="0"/>
+            <wp:wrapSquare wrapText="bothSides"/>
+            <wp:docPr id="523706072" name="Picture 2" descr="A picture containing text, screenshot, flower, vector graphics&#10;&#10;Description automatically generated"/>
+            <wp:cNvGraphicFramePr>
+              <a:graphicFrameLocks xmlns:a="http://schemas.openxmlformats.org/drawingml/2006/main" noChangeAspect="1"/>
+            </wp:cNvGraphicFramePr>
+            <a:graphic xmlns:a="http://schemas.openxmlformats.org/drawingml/2006/main">
+              <a:graphicData uri="http://schemas.openxmlformats.org/drawingml/2006/picture">
+                <pic:pic xmlns:pic="http://schemas.openxmlformats.org/drawingml/2006/picture">
+                  <pic:nvPicPr>
+                    <pic:cNvPr id="523706072" name="Picture 2" descr="A picture containing text, screenshot, flower, vector graphics&#10;&#10;Description automatically generated"/>
+                    <pic:cNvPicPr>
+                      <a:picLocks noChangeAspect="1" noChangeArrowheads="1"/>
+                    </pic:cNvPicPr>
+                  </pic:nvPicPr>
+                  <pic:blipFill>
+                    <a:blip r:embed="rId13">
+                      <a:extLst>
+                        <a:ext uri="{28A0092B-C50C-407E-A947-70E740481C1C}">
+                          <a14:useLocalDpi xmlns:a14="http://schemas.microsoft.com/office/drawing/2010/main" val="0"/>
+                        </a:ext>
+                      </a:extLst>
+                    </a:blip>
+                    <a:srcRect/>
+                    <a:stretch>
+                      <a:fillRect/>
+                    </a:stretch>
+                  </pic:blipFill>
+                  <pic:spPr bwMode="auto">
+                    <a:xfrm>
+                      <a:off x="0" y="0"/>
+                      <a:ext cx="2792311" cy="4097547"/>
+                    </a:xfrm>
+                    <a:prstGeom prst="rect">
+                      <a:avLst/>
+                    </a:prstGeom>
+                    <a:noFill/>
+                  </pic:spPr>
+                </pic:pic>
+              </a:graphicData>
+            </a:graphic>
+          </wp:anchor>
+        </w:drawing>
+      </w:r>
+      <w:r>
+        <w:t xml:space="preserve">racial group, means a higher concentration of that group (figure </w:t>
+      </w:r>
+      <w:r>
+        <w:rPr>
+          <w:color w:val="FF0000"/>
+          <w:highlight w:val="yellow"/>
+        </w:rPr>
+        <w:t>xx</w:t>
+      </w:r>
+      <w:r>
+        <w:t>).</w:t>
+      </w:r>
+      <w:r>
+        <w:rPr>
+          <w:noProof/>
+        </w:rPr>
+        <w:t xml:space="preserve"> </w:t>
+      </w:r>
+    </w:p>
+    <w:p>
+      <w:pPr>
+        <w:jc w:val="both"/>
+      </w:pPr>
+      <w:r>
+        <w:t xml:space="preserve">Using the calculated LQs, we ran a third regression model </w:t>
+      </w:r>
+      <w:r>
+        <w:t xml:space="preserve">but found no statistical significance (figure xx). </w:t>
+      </w:r>
+      <w:r>
+        <w:t>This, however,</w:t>
+      </w:r>
+      <w:r>
+        <w:t xml:space="preserve"> doesn’t necessarily mean that discrimination isn’t </w:t>
+      </w:r>
+      <w:r>
+        <w:t>present. I</w:t>
+      </w:r>
+      <w:r>
+        <w:t xml:space="preserve">t could mean that there are instances of discrimination in the tails of the </w:t>
+      </w:r>
+      <w:r>
+        <w:t>distribution of concentrations of these ethnic groups that aren’t captured by our regression models. To examine this</w:t>
+      </w:r>
+      <w:r>
+        <w:t xml:space="preserve">, we investigated the relationship between the LQ of various racial and ethnic groups and the average percent difference in the </w:t>
+      </w:r>
+      <w:r>
+        <w:t xml:space="preserve">actual </w:t>
+      </w:r>
+      <w:r>
+        <w:t>number of police stops compared to the predicted number of stops based on the number of crimes</w:t>
+      </w:r>
+      <w:r>
+        <w:t xml:space="preserve"> (using the </w:t>
+      </w:r>
+      <w:r>
+        <w:t>first regression)</w:t>
+      </w:r>
+      <w:r>
+        <w:t>. We specifically focused on the beats within the 75th percentile of each LQ variable, which represents areas with a higher concentration of the respective racial or ethnic group.</w:t>
+      </w:r>
+    </w:p>
+    <w:p>
+      <w:pPr>
+        <w:jc w:val="both"/>
+      </w:pPr>
+      <w:r>
+        <w:t xml:space="preserve">Our findings revealed that all racial and ethnic groups, except for black, had </w:t>
+      </w:r>
+      <w:r>
+        <w:t>negatively</w:t>
+      </w:r>
+      <w:r>
+        <w:t xml:space="preserve"> weighted averages for the percent difference in police stops. This means that in areas with higher concentrations of white, AIAN, Asian, NHOPI, Hispanic, and other groups, the observed number of police stops was lower than the predicted number based on the number of crimes. However, in areas with a higher concentration of black individuals, the observed number of police stops was higher than the predicted number</w:t>
+      </w:r>
+      <w:r>
+        <w:t xml:space="preserve"> (figure </w:t>
+      </w:r>
+      <w:r>
+        <w:rPr>
+          <w:color w:val="FF0000"/>
+          <w:highlight w:val="yellow"/>
+        </w:rPr>
+        <w:t>xx</w:t>
+      </w:r>
+      <w:r>
+        <w:t>)</w:t>
+      </w:r>
+      <w:r>
+        <w:t>.</w:t>
+      </w:r>
+    </w:p>
+    <w:p>
+      <w:pPr>
+        <w:keepNext/>
+        <w:jc w:val="center"/>
+      </w:pPr>
+      <w:r>
+        <w:rPr>
+          <w:noProof/>
+        </w:rPr>
+        <w:drawing>
+          <wp:inline distT="0" distB="0" distL="0" distR="0" wp14:anchorId="3EA5C7E0" wp14:editId="78A89FD6">
+            <wp:extent cx="4071351" cy="2140728"/>
+            <wp:effectExtent l="0" t="0" r="5715" b="0"/>
+            <wp:docPr id="1200707761" name="Picture 1200707761" descr="Chart, waterfall chart&#10;&#10;Description automatically generated"/>
+            <wp:cNvGraphicFramePr>
+              <a:graphicFrameLocks xmlns:a="http://schemas.openxmlformats.org/drawingml/2006/main" noChangeAspect="1"/>
+            </wp:cNvGraphicFramePr>
+            <a:graphic xmlns:a="http://schemas.openxmlformats.org/drawingml/2006/main">
+              <a:graphicData uri="http://schemas.openxmlformats.org/drawingml/2006/picture">
+                <pic:pic xmlns:pic="http://schemas.openxmlformats.org/drawingml/2006/picture">
+                  <pic:nvPicPr>
+                    <pic:cNvPr id="1200707761" name="Picture 1" descr="Chart, waterfall chart&#10;&#10;Description automatically generated"/>
+                    <pic:cNvPicPr/>
+                  </pic:nvPicPr>
+                  <pic:blipFill rotWithShape="1">
+                    <a:blip r:embed="rId14">
+                      <a:extLst>
+                        <a:ext uri="{28A0092B-C50C-407E-A947-70E740481C1C}">
+                          <a14:useLocalDpi xmlns:a14="http://schemas.microsoft.com/office/drawing/2010/main" val="0"/>
+                        </a:ext>
+                      </a:extLst>
+                    </a:blip>
+                    <a:srcRect t="5700"/>
+                    <a:stretch/>
+                  </pic:blipFill>
+                  <pic:spPr bwMode="auto">
+                    <a:xfrm>
+                      <a:off x="0" y="0"/>
+                      <a:ext cx="4076385" cy="2143375"/>
+                    </a:xfrm>
+                    <a:prstGeom prst="rect">
+                      <a:avLst/>
+                    </a:prstGeom>
+                    <a:ln>
+                      <a:noFill/>
+                    </a:ln>
+                    <a:extLst>
+                      <a:ext uri="{53640926-AAD7-44D8-BBD7-CCE9431645EC}">
+                        <a14:shadowObscured xmlns:a14="http://schemas.microsoft.com/office/drawing/2010/main"/>
+                      </a:ext>
+                    </a:extLst>
+                  </pic:spPr>
+                </pic:pic>
+              </a:graphicData>
+            </a:graphic>
+          </wp:inline>
+        </w:drawing>
+      </w:r>
+    </w:p>
+    <w:p>
+      <w:pPr>
+        <w:pStyle w:val="Caption"/>
+        <w:jc w:val="center"/>
+      </w:pPr>
+      <w:r>
+        <w:t xml:space="preserve">Figure </w:t>
+      </w:r>
+      <w:r>
+        <w:fldChar w:fldCharType="begin"/>
+      </w:r>
+      <w:r>
+        <w:instrText xml:space="preserve"> SEQ Figure \* ARABIC </w:instrText>
+      </w:r>
+      <w:r>
+        <w:fldChar w:fldCharType="separate"/>
+      </w:r>
+      <w:r>
+        <w:rPr>
+          <w:noProof/>
+        </w:rPr>
+        <w:t>3</w:t>
+      </w:r>
+      <w:r>
+        <w:fldChar w:fldCharType="end"/>
+      </w:r>
+      <w:r>
+        <w:t xml:space="preserve"> </w:t>
+      </w:r>
+      <w:r>
+        <w:t>Weighted Average Actual vs. Expected Stops Percent Difference for Beats within the 75th Percentile of LQ Variables</w:t>
+      </w:r>
+    </w:p>
+    <w:p>
+      <w:pPr>
+        <w:jc w:val="both"/>
+      </w:pPr>
+      <w:r>
         <w:t>[]</w:t>
       </w:r>
     </w:p>
@@ -355,6 +1150,66 @@
         <w:jc w:val="both"/>
       </w:pPr>
       <w:r>
+        <w:rPr>
+          <w:noProof/>
+        </w:rPr>
+        <w:drawing>
+          <wp:anchor distT="0" distB="0" distL="114300" distR="114300" simplePos="0" relativeHeight="251658245" behindDoc="1" locked="0" layoutInCell="1" allowOverlap="1" wp14:anchorId="14CBDCEC" wp14:editId="52FBE5B8">
+            <wp:simplePos x="0" y="0"/>
+            <wp:positionH relativeFrom="margin">
+              <wp:posOffset>2872596</wp:posOffset>
+            </wp:positionH>
+            <wp:positionV relativeFrom="paragraph">
+              <wp:posOffset>6471</wp:posOffset>
+            </wp:positionV>
+            <wp:extent cx="2151778" cy="2881222"/>
+            <wp:effectExtent l="0" t="0" r="1270" b="0"/>
+            <wp:wrapNone/>
+            <wp:docPr id="523741847" name="Picture 523741847" descr="Chart&#10;&#10;Description automatically generated"/>
+            <wp:cNvGraphicFramePr>
+              <a:graphicFrameLocks xmlns:a="http://schemas.openxmlformats.org/drawingml/2006/main" noChangeAspect="1"/>
+            </wp:cNvGraphicFramePr>
+            <a:graphic xmlns:a="http://schemas.openxmlformats.org/drawingml/2006/main">
+              <a:graphicData uri="http://schemas.openxmlformats.org/drawingml/2006/picture">
+                <pic:pic xmlns:pic="http://schemas.openxmlformats.org/drawingml/2006/picture">
+                  <pic:nvPicPr>
+                    <pic:cNvPr id="523741847" name="Picture 1" descr="Chart&#10;&#10;Description automatically generated"/>
+                    <pic:cNvPicPr/>
+                  </pic:nvPicPr>
+                  <pic:blipFill>
+                    <a:blip r:embed="rId15">
+                      <a:extLst>
+                        <a:ext uri="{28A0092B-C50C-407E-A947-70E740481C1C}">
+                          <a14:useLocalDpi xmlns:a14="http://schemas.microsoft.com/office/drawing/2010/main" val="0"/>
+                        </a:ext>
+                      </a:extLst>
+                    </a:blip>
+                    <a:stretch>
+                      <a:fillRect/>
+                    </a:stretch>
+                  </pic:blipFill>
+                  <pic:spPr>
+                    <a:xfrm>
+                      <a:off x="0" y="0"/>
+                      <a:ext cx="2157223" cy="2888513"/>
+                    </a:xfrm>
+                    <a:prstGeom prst="rect">
+                      <a:avLst/>
+                    </a:prstGeom>
+                  </pic:spPr>
+                </pic:pic>
+              </a:graphicData>
+            </a:graphic>
+            <wp14:sizeRelH relativeFrom="page">
+              <wp14:pctWidth>0</wp14:pctWidth>
+            </wp14:sizeRelH>
+            <wp14:sizeRelV relativeFrom="page">
+              <wp14:pctHeight>0</wp14:pctHeight>
+            </wp14:sizeRelV>
+          </wp:anchor>
+        </w:drawing>
+      </w:r>
+      <w:r>
         <w:t>[]</w:t>
       </w:r>
     </w:p>
@@ -382,9 +1237,589 @@
         <w:t>[]</w:t>
       </w:r>
     </w:p>
+    <w:p>
+      <w:pPr>
+        <w:jc w:val="both"/>
+      </w:pPr>
+      <w:r>
+        <w:t>Visualizations</w:t>
+      </w:r>
+      <w:r>
+        <w:t xml:space="preserve"> to add in:</w:t>
+      </w:r>
+    </w:p>
+    <w:p>
+      <w:pPr>
+        <w:jc w:val="both"/>
+      </w:pPr>
+      <w:r>
+        <w:rPr>
+          <w:noProof/>
+        </w:rPr>
+        <w:drawing>
+          <wp:inline distT="0" distB="0" distL="0" distR="0" wp14:anchorId="54072E2C" wp14:editId="0D771323">
+            <wp:extent cx="2653686" cy="1414732"/>
+            <wp:effectExtent l="0" t="0" r="0" b="0"/>
+            <wp:docPr id="1487772392" name="Picture 3" descr="Map&#10;&#10;Description automatically generated"/>
+            <wp:cNvGraphicFramePr>
+              <a:graphicFrameLocks xmlns:a="http://schemas.openxmlformats.org/drawingml/2006/main" noChangeAspect="1"/>
+            </wp:cNvGraphicFramePr>
+            <a:graphic xmlns:a="http://schemas.openxmlformats.org/drawingml/2006/main">
+              <a:graphicData uri="http://schemas.openxmlformats.org/drawingml/2006/picture">
+                <pic:pic xmlns:pic="http://schemas.openxmlformats.org/drawingml/2006/picture">
+                  <pic:nvPicPr>
+                    <pic:cNvPr id="1487772392" name="Picture 3" descr="Map&#10;&#10;Description automatically generated"/>
+                    <pic:cNvPicPr>
+                      <a:picLocks noChangeAspect="1" noChangeArrowheads="1"/>
+                    </pic:cNvPicPr>
+                  </pic:nvPicPr>
+                  <pic:blipFill>
+                    <a:blip r:embed="rId16" cstate="print">
+                      <a:extLst>
+                        <a:ext uri="{28A0092B-C50C-407E-A947-70E740481C1C}">
+                          <a14:useLocalDpi xmlns:a14="http://schemas.microsoft.com/office/drawing/2010/main" val="0"/>
+                        </a:ext>
+                      </a:extLst>
+                    </a:blip>
+                    <a:srcRect/>
+                    <a:stretch>
+                      <a:fillRect/>
+                    </a:stretch>
+                  </pic:blipFill>
+                  <pic:spPr bwMode="auto">
+                    <a:xfrm>
+                      <a:off x="0" y="0"/>
+                      <a:ext cx="2667287" cy="1421983"/>
+                    </a:xfrm>
+                    <a:prstGeom prst="rect">
+                      <a:avLst/>
+                    </a:prstGeom>
+                    <a:noFill/>
+                    <a:ln>
+                      <a:noFill/>
+                    </a:ln>
+                  </pic:spPr>
+                </pic:pic>
+              </a:graphicData>
+            </a:graphic>
+          </wp:inline>
+        </w:drawing>
+      </w:r>
+    </w:p>
+    <w:p>
+      <w:pPr>
+        <w:jc w:val="both"/>
+      </w:pPr>
+      <w:r>
+        <w:rPr>
+          <w:noProof/>
+        </w:rPr>
+        <w:drawing>
+          <wp:anchor distT="0" distB="0" distL="114300" distR="114300" simplePos="0" relativeHeight="251658244" behindDoc="1" locked="0" layoutInCell="1" allowOverlap="1" wp14:anchorId="3354FA7B" wp14:editId="3A2DDA94">
+            <wp:simplePos x="0" y="0"/>
+            <wp:positionH relativeFrom="margin">
+              <wp:posOffset>2975562</wp:posOffset>
+            </wp:positionH>
+            <wp:positionV relativeFrom="paragraph">
+              <wp:posOffset>1848737</wp:posOffset>
+            </wp:positionV>
+            <wp:extent cx="2035834" cy="2790136"/>
+            <wp:effectExtent l="0" t="0" r="2540" b="0"/>
+            <wp:wrapNone/>
+            <wp:docPr id="1817199916" name="Picture 1817199916" descr="Map&#10;&#10;Description automatically generated with medium confidence"/>
+            <wp:cNvGraphicFramePr>
+              <a:graphicFrameLocks xmlns:a="http://schemas.openxmlformats.org/drawingml/2006/main" noChangeAspect="1"/>
+            </wp:cNvGraphicFramePr>
+            <a:graphic xmlns:a="http://schemas.openxmlformats.org/drawingml/2006/main">
+              <a:graphicData uri="http://schemas.openxmlformats.org/drawingml/2006/picture">
+                <pic:pic xmlns:pic="http://schemas.openxmlformats.org/drawingml/2006/picture">
+                  <pic:nvPicPr>
+                    <pic:cNvPr id="1817199916" name="Picture 1" descr="Map&#10;&#10;Description automatically generated with medium confidence"/>
+                    <pic:cNvPicPr/>
+                  </pic:nvPicPr>
+                  <pic:blipFill>
+                    <a:blip r:embed="rId17">
+                      <a:extLst>
+                        <a:ext uri="{28A0092B-C50C-407E-A947-70E740481C1C}">
+                          <a14:useLocalDpi xmlns:a14="http://schemas.microsoft.com/office/drawing/2010/main" val="0"/>
+                        </a:ext>
+                      </a:extLst>
+                    </a:blip>
+                    <a:stretch>
+                      <a:fillRect/>
+                    </a:stretch>
+                  </pic:blipFill>
+                  <pic:spPr>
+                    <a:xfrm>
+                      <a:off x="0" y="0"/>
+                      <a:ext cx="2035834" cy="2790136"/>
+                    </a:xfrm>
+                    <a:prstGeom prst="rect">
+                      <a:avLst/>
+                    </a:prstGeom>
+                  </pic:spPr>
+                </pic:pic>
+              </a:graphicData>
+            </a:graphic>
+            <wp14:sizeRelH relativeFrom="page">
+              <wp14:pctWidth>0</wp14:pctWidth>
+            </wp14:sizeRelH>
+            <wp14:sizeRelV relativeFrom="page">
+              <wp14:pctHeight>0</wp14:pctHeight>
+            </wp14:sizeRelV>
+          </wp:anchor>
+        </w:drawing>
+      </w:r>
+      <w:r>
+        <w:rPr>
+          <w:noProof/>
+        </w:rPr>
+        <w:drawing>
+          <wp:inline distT="0" distB="0" distL="0" distR="0" wp14:anchorId="7D15B5A1" wp14:editId="46D6379E">
+            <wp:extent cx="2671638" cy="4932255"/>
+            <wp:effectExtent l="0" t="0" r="0" b="0"/>
+            <wp:docPr id="1669766694" name="Picture 1669766694" descr="Calendar&#10;&#10;Description automatically generated with medium confidence"/>
+            <wp:cNvGraphicFramePr>
+              <a:graphicFrameLocks xmlns:a="http://schemas.openxmlformats.org/drawingml/2006/main" noChangeAspect="1"/>
+            </wp:cNvGraphicFramePr>
+            <a:graphic xmlns:a="http://schemas.openxmlformats.org/drawingml/2006/main">
+              <a:graphicData uri="http://schemas.openxmlformats.org/drawingml/2006/picture">
+                <pic:pic xmlns:pic="http://schemas.openxmlformats.org/drawingml/2006/picture">
+                  <pic:nvPicPr>
+                    <pic:cNvPr id="1669766694" name="Picture 1669766694" descr="Calendar&#10;&#10;Description automatically generated with medium confidence"/>
+                    <pic:cNvPicPr/>
+                  </pic:nvPicPr>
+                  <pic:blipFill>
+                    <a:blip r:embed="rId18" cstate="print">
+                      <a:extLst>
+                        <a:ext uri="{28A0092B-C50C-407E-A947-70E740481C1C}">
+                          <a14:useLocalDpi xmlns:a14="http://schemas.microsoft.com/office/drawing/2010/main" val="0"/>
+                        </a:ext>
+                      </a:extLst>
+                    </a:blip>
+                    <a:stretch>
+                      <a:fillRect/>
+                    </a:stretch>
+                  </pic:blipFill>
+                  <pic:spPr>
+                    <a:xfrm>
+                      <a:off x="0" y="0"/>
+                      <a:ext cx="2688462" cy="4963315"/>
+                    </a:xfrm>
+                    <a:prstGeom prst="rect">
+                      <a:avLst/>
+                    </a:prstGeom>
+                  </pic:spPr>
+                </pic:pic>
+              </a:graphicData>
+            </a:graphic>
+          </wp:inline>
+        </w:drawing>
+      </w:r>
+    </w:p>
+    <w:p>
+      <w:pPr>
+        <w:jc w:val="both"/>
+      </w:pPr>
+    </w:p>
+    <w:p>
+      <w:pPr>
+        <w:jc w:val="both"/>
+      </w:pPr>
+    </w:p>
+    <w:p>
+      <w:pPr>
+        <w:jc w:val="both"/>
+      </w:pPr>
+    </w:p>
+    <w:p>
+      <w:pPr>
+        <w:jc w:val="both"/>
+      </w:pPr>
+    </w:p>
+    <w:p>
+      <w:pPr>
+        <w:jc w:val="both"/>
+      </w:pPr>
+    </w:p>
+    <w:p>
+      <w:pPr>
+        <w:jc w:val="both"/>
+      </w:pPr>
+      <w:r>
+        <w:rPr>
+          <w:noProof/>
+        </w:rPr>
+        <w:drawing>
+          <wp:anchor distT="0" distB="0" distL="114300" distR="114300" simplePos="0" relativeHeight="251658246" behindDoc="1" locked="0" layoutInCell="1" allowOverlap="1" wp14:anchorId="29EEFA62" wp14:editId="58584132">
+            <wp:simplePos x="0" y="0"/>
+            <wp:positionH relativeFrom="column">
+              <wp:posOffset>0</wp:posOffset>
+            </wp:positionH>
+            <wp:positionV relativeFrom="paragraph">
+              <wp:posOffset>285115</wp:posOffset>
+            </wp:positionV>
+            <wp:extent cx="3124835" cy="3816350"/>
+            <wp:effectExtent l="0" t="0" r="0" b="6350"/>
+            <wp:wrapNone/>
+            <wp:docPr id="69471590" name="Picture 69471590" descr="Chart&#10;&#10;Description automatically generated"/>
+            <wp:cNvGraphicFramePr>
+              <a:graphicFrameLocks xmlns:a="http://schemas.openxmlformats.org/drawingml/2006/main" noChangeAspect="1"/>
+            </wp:cNvGraphicFramePr>
+            <a:graphic xmlns:a="http://schemas.openxmlformats.org/drawingml/2006/main">
+              <a:graphicData uri="http://schemas.openxmlformats.org/drawingml/2006/picture">
+                <pic:pic xmlns:pic="http://schemas.openxmlformats.org/drawingml/2006/picture">
+                  <pic:nvPicPr>
+                    <pic:cNvPr id="69471590" name="Picture 1" descr="Chart&#10;&#10;Description automatically generated"/>
+                    <pic:cNvPicPr/>
+                  </pic:nvPicPr>
+                  <pic:blipFill>
+                    <a:blip r:embed="rId19">
+                      <a:extLst>
+                        <a:ext uri="{28A0092B-C50C-407E-A947-70E740481C1C}">
+                          <a14:useLocalDpi xmlns:a14="http://schemas.microsoft.com/office/drawing/2010/main" val="0"/>
+                        </a:ext>
+                      </a:extLst>
+                    </a:blip>
+                    <a:stretch>
+                      <a:fillRect/>
+                    </a:stretch>
+                  </pic:blipFill>
+                  <pic:spPr>
+                    <a:xfrm>
+                      <a:off x="0" y="0"/>
+                      <a:ext cx="3124835" cy="3816350"/>
+                    </a:xfrm>
+                    <a:prstGeom prst="rect">
+                      <a:avLst/>
+                    </a:prstGeom>
+                  </pic:spPr>
+                </pic:pic>
+              </a:graphicData>
+            </a:graphic>
+            <wp14:sizeRelH relativeFrom="page">
+              <wp14:pctWidth>0</wp14:pctWidth>
+            </wp14:sizeRelH>
+            <wp14:sizeRelV relativeFrom="page">
+              <wp14:pctHeight>0</wp14:pctHeight>
+            </wp14:sizeRelV>
+          </wp:anchor>
+        </w:drawing>
+      </w:r>
+      <w:r>
+        <w:rPr>
+          <w:noProof/>
+        </w:rPr>
+        <w:drawing>
+          <wp:anchor distT="0" distB="0" distL="114300" distR="114300" simplePos="0" relativeHeight="251658247" behindDoc="1" locked="0" layoutInCell="1" allowOverlap="1" wp14:anchorId="6C2B63A5" wp14:editId="402EDF67">
+            <wp:simplePos x="0" y="0"/>
+            <wp:positionH relativeFrom="column">
+              <wp:posOffset>3188473</wp:posOffset>
+            </wp:positionH>
+            <wp:positionV relativeFrom="paragraph">
+              <wp:posOffset>286072</wp:posOffset>
+            </wp:positionV>
+            <wp:extent cx="3142245" cy="3816350"/>
+            <wp:effectExtent l="0" t="0" r="0" b="0"/>
+            <wp:wrapNone/>
+            <wp:docPr id="1116184993" name="Picture 1116184993" descr="Chart&#10;&#10;Description automatically generated"/>
+            <wp:cNvGraphicFramePr>
+              <a:graphicFrameLocks xmlns:a="http://schemas.openxmlformats.org/drawingml/2006/main" noChangeAspect="1"/>
+            </wp:cNvGraphicFramePr>
+            <a:graphic xmlns:a="http://schemas.openxmlformats.org/drawingml/2006/main">
+              <a:graphicData uri="http://schemas.openxmlformats.org/drawingml/2006/picture">
+                <pic:pic xmlns:pic="http://schemas.openxmlformats.org/drawingml/2006/picture">
+                  <pic:nvPicPr>
+                    <pic:cNvPr id="1116184993" name="Picture 1" descr="Chart&#10;&#10;Description automatically generated"/>
+                    <pic:cNvPicPr/>
+                  </pic:nvPicPr>
+                  <pic:blipFill>
+                    <a:blip r:embed="rId20">
+                      <a:extLst>
+                        <a:ext uri="{28A0092B-C50C-407E-A947-70E740481C1C}">
+                          <a14:useLocalDpi xmlns:a14="http://schemas.microsoft.com/office/drawing/2010/main" val="0"/>
+                        </a:ext>
+                      </a:extLst>
+                    </a:blip>
+                    <a:stretch>
+                      <a:fillRect/>
+                    </a:stretch>
+                  </pic:blipFill>
+                  <pic:spPr>
+                    <a:xfrm>
+                      <a:off x="0" y="0"/>
+                      <a:ext cx="3142245" cy="3816350"/>
+                    </a:xfrm>
+                    <a:prstGeom prst="rect">
+                      <a:avLst/>
+                    </a:prstGeom>
+                  </pic:spPr>
+                </pic:pic>
+              </a:graphicData>
+            </a:graphic>
+            <wp14:sizeRelH relativeFrom="page">
+              <wp14:pctWidth>0</wp14:pctWidth>
+            </wp14:sizeRelH>
+            <wp14:sizeRelV relativeFrom="page">
+              <wp14:pctHeight>0</wp14:pctHeight>
+            </wp14:sizeRelV>
+          </wp:anchor>
+        </w:drawing>
+      </w:r>
+    </w:p>
+    <w:p>
+      <w:pPr>
+        <w:jc w:val="both"/>
+      </w:pPr>
+    </w:p>
+    <w:p>
+      <w:pPr>
+        <w:jc w:val="both"/>
+      </w:pPr>
+    </w:p>
+    <w:p>
+      <w:pPr>
+        <w:jc w:val="both"/>
+      </w:pPr>
+    </w:p>
+    <w:p>
+      <w:pPr>
+        <w:jc w:val="both"/>
+      </w:pPr>
+    </w:p>
+    <w:p>
+      <w:pPr>
+        <w:jc w:val="both"/>
+      </w:pPr>
+    </w:p>
+    <w:p>
+      <w:pPr>
+        <w:jc w:val="both"/>
+      </w:pPr>
+    </w:p>
+    <w:p>
+      <w:pPr>
+        <w:jc w:val="both"/>
+      </w:pPr>
+    </w:p>
+    <w:p>
+      <w:pPr>
+        <w:jc w:val="both"/>
+      </w:pPr>
+    </w:p>
+    <w:p>
+      <w:pPr>
+        <w:jc w:val="both"/>
+      </w:pPr>
+    </w:p>
+    <w:p>
+      <w:pPr>
+        <w:jc w:val="both"/>
+      </w:pPr>
+    </w:p>
+    <w:p>
+      <w:pPr>
+        <w:jc w:val="both"/>
+      </w:pPr>
+    </w:p>
+    <w:p>
+      <w:pPr>
+        <w:jc w:val="both"/>
+      </w:pPr>
+    </w:p>
+    <w:p>
+      <w:pPr>
+        <w:jc w:val="both"/>
+      </w:pPr>
+      <w:r>
+        <w:rPr>
+          <w:noProof/>
+        </w:rPr>
+        <w:drawing>
+          <wp:anchor distT="0" distB="0" distL="114300" distR="114300" simplePos="0" relativeHeight="251658248" behindDoc="1" locked="0" layoutInCell="1" allowOverlap="1" wp14:anchorId="55A56307" wp14:editId="183B163E">
+            <wp:simplePos x="0" y="0"/>
+            <wp:positionH relativeFrom="column">
+              <wp:posOffset>-8255</wp:posOffset>
+            </wp:positionH>
+            <wp:positionV relativeFrom="paragraph">
+              <wp:posOffset>5632</wp:posOffset>
+            </wp:positionV>
+            <wp:extent cx="5943600" cy="4629785"/>
+            <wp:effectExtent l="0" t="0" r="0" b="5715"/>
+            <wp:wrapNone/>
+            <wp:docPr id="356124945" name="Picture 356124945" descr="Chart, treemap chart&#10;&#10;Description automatically generated"/>
+            <wp:cNvGraphicFramePr>
+              <a:graphicFrameLocks xmlns:a="http://schemas.openxmlformats.org/drawingml/2006/main" noChangeAspect="1"/>
+            </wp:cNvGraphicFramePr>
+            <a:graphic xmlns:a="http://schemas.openxmlformats.org/drawingml/2006/main">
+              <a:graphicData uri="http://schemas.openxmlformats.org/drawingml/2006/picture">
+                <pic:pic xmlns:pic="http://schemas.openxmlformats.org/drawingml/2006/picture">
+                  <pic:nvPicPr>
+                    <pic:cNvPr id="356124945" name="Picture 1" descr="Chart, treemap chart&#10;&#10;Description automatically generated"/>
+                    <pic:cNvPicPr/>
+                  </pic:nvPicPr>
+                  <pic:blipFill>
+                    <a:blip r:embed="rId21">
+                      <a:extLst>
+                        <a:ext uri="{28A0092B-C50C-407E-A947-70E740481C1C}">
+                          <a14:useLocalDpi xmlns:a14="http://schemas.microsoft.com/office/drawing/2010/main" val="0"/>
+                        </a:ext>
+                      </a:extLst>
+                    </a:blip>
+                    <a:stretch>
+                      <a:fillRect/>
+                    </a:stretch>
+                  </pic:blipFill>
+                  <pic:spPr>
+                    <a:xfrm>
+                      <a:off x="0" y="0"/>
+                      <a:ext cx="5943600" cy="4629785"/>
+                    </a:xfrm>
+                    <a:prstGeom prst="rect">
+                      <a:avLst/>
+                    </a:prstGeom>
+                  </pic:spPr>
+                </pic:pic>
+              </a:graphicData>
+            </a:graphic>
+            <wp14:sizeRelH relativeFrom="page">
+              <wp14:pctWidth>0</wp14:pctWidth>
+            </wp14:sizeRelH>
+            <wp14:sizeRelV relativeFrom="page">
+              <wp14:pctHeight>0</wp14:pctHeight>
+            </wp14:sizeRelV>
+          </wp:anchor>
+        </w:drawing>
+      </w:r>
+    </w:p>
+    <w:p>
+      <w:pPr>
+        <w:jc w:val="both"/>
+      </w:pPr>
+    </w:p>
+    <w:p>
+      <w:pPr>
+        <w:jc w:val="both"/>
+      </w:pPr>
+    </w:p>
+    <w:p>
+      <w:pPr>
+        <w:jc w:val="both"/>
+      </w:pPr>
+    </w:p>
+    <w:p>
+      <w:pPr>
+        <w:jc w:val="both"/>
+      </w:pPr>
+    </w:p>
+    <w:p>
+      <w:pPr>
+        <w:jc w:val="both"/>
+      </w:pPr>
+    </w:p>
+    <w:p>
+      <w:pPr>
+        <w:jc w:val="both"/>
+      </w:pPr>
+    </w:p>
+    <w:p>
+      <w:pPr>
+        <w:jc w:val="both"/>
+      </w:pPr>
+    </w:p>
+    <w:p>
+      <w:pPr>
+        <w:jc w:val="both"/>
+      </w:pPr>
+    </w:p>
+    <w:p>
+      <w:pPr>
+        <w:jc w:val="both"/>
+      </w:pPr>
+    </w:p>
+    <w:p>
+      <w:pPr>
+        <w:jc w:val="both"/>
+      </w:pPr>
+    </w:p>
+    <w:p>
+      <w:pPr>
+        <w:jc w:val="both"/>
+      </w:pPr>
+    </w:p>
+    <w:p>
+      <w:pPr>
+        <w:jc w:val="both"/>
+      </w:pPr>
+    </w:p>
+    <w:p>
+      <w:pPr>
+        <w:jc w:val="both"/>
+      </w:pPr>
+    </w:p>
+    <w:p>
+      <w:pPr>
+        <w:jc w:val="both"/>
+      </w:pPr>
+    </w:p>
+    <w:p>
+      <w:pPr>
+        <w:jc w:val="both"/>
+      </w:pPr>
+    </w:p>
+    <w:p>
+      <w:pPr>
+        <w:jc w:val="both"/>
+      </w:pPr>
+    </w:p>
+    <w:p>
+      <w:pPr>
+        <w:jc w:val="both"/>
+      </w:pPr>
+      <w:r>
+        <w:rPr>
+          <w:noProof/>
+        </w:rPr>
+        <w:drawing>
+          <wp:inline distT="0" distB="0" distL="0" distR="0" wp14:anchorId="74F7A969" wp14:editId="17CB4218">
+            <wp:extent cx="5943600" cy="3365500"/>
+            <wp:effectExtent l="0" t="0" r="0" b="0"/>
+            <wp:docPr id="1972227573" name="Picture 1972227573" descr="Chart, line chart&#10;&#10;Description automatically generated"/>
+            <wp:cNvGraphicFramePr>
+              <a:graphicFrameLocks xmlns:a="http://schemas.openxmlformats.org/drawingml/2006/main" noChangeAspect="1"/>
+            </wp:cNvGraphicFramePr>
+            <a:graphic xmlns:a="http://schemas.openxmlformats.org/drawingml/2006/main">
+              <a:graphicData uri="http://schemas.openxmlformats.org/drawingml/2006/picture">
+                <pic:pic xmlns:pic="http://schemas.openxmlformats.org/drawingml/2006/picture">
+                  <pic:nvPicPr>
+                    <pic:cNvPr id="1972227573" name="Picture 1" descr="Chart, line chart&#10;&#10;Description automatically generated"/>
+                    <pic:cNvPicPr/>
+                  </pic:nvPicPr>
+                  <pic:blipFill>
+                    <a:blip r:embed="rId22"/>
+                    <a:stretch>
+                      <a:fillRect/>
+                    </a:stretch>
+                  </pic:blipFill>
+                  <pic:spPr>
+                    <a:xfrm>
+                      <a:off x="0" y="0"/>
+                      <a:ext cx="5943600" cy="3365500"/>
+                    </a:xfrm>
+                    <a:prstGeom prst="rect">
+                      <a:avLst/>
+                    </a:prstGeom>
+                  </pic:spPr>
+                </pic:pic>
+              </a:graphicData>
+            </a:graphic>
+          </wp:inline>
+        </w:drawing>
+      </w:r>
+    </w:p>
     <w:sectPr>
-      <w:headerReference w:type="default" r:id="rId6"/>
-      <w:footerReference w:type="default" r:id="rId7"/>
+      <w:headerReference w:type="default" r:id="rId23"/>
+      <w:footerReference w:type="default" r:id="rId24"/>
       <w:pgSz w:w="12240" w:h="15840"/>
       <w:pgMar w:top="1440" w:right="1440" w:bottom="1440" w:left="1440" w:header="720" w:footer="720" w:gutter="0"/>
       <w:cols w:space="720"/>
@@ -394,6 +1829,64 @@
 </w:document>
 </file>
 
+<file path=word/comments.xml><?xml version="1.0" encoding="utf-8"?>
+<w:comments xmlns:wpc="http://schemas.microsoft.com/office/word/2010/wordprocessingCanvas" xmlns:cx="http://schemas.microsoft.com/office/drawing/2014/chartex" xmlns:cx1="http://schemas.microsoft.com/office/drawing/2015/9/8/chartex" xmlns:cx2="http://schemas.microsoft.com/office/drawing/2015/10/21/chartex" xmlns:cx3="http://schemas.microsoft.com/office/drawing/2016/5/9/chartex" xmlns:cx4="http://schemas.microsoft.com/office/drawing/2016/5/10/chartex" xmlns:cx5="http://schemas.microsoft.com/office/drawing/2016/5/11/chartex" xmlns:cx6="http://schemas.microsoft.com/office/drawing/2016/5/12/chartex" xmlns:cx7="http://schemas.microsoft.com/office/drawing/2016/5/13/chartex" xmlns:cx8="http://schemas.microsoft.com/office/drawing/2016/5/14/chartex" xmlns:mc="http://schemas.openxmlformats.org/markup-compatibility/2006" xmlns:aink="http://schemas.microsoft.com/office/drawing/2016/ink" xmlns:am3d="http://schemas.microsoft.com/office/drawing/2017/model3d" xmlns:o="urn:schemas-microsoft-com:office:office" xmlns:oel="http://schemas.microsoft.com/office/2019/extlst" xmlns:r="http://schemas.openxmlformats.org/officeDocument/2006/relationships" xmlns:m="http://schemas.openxmlformats.org/officeDocument/2006/math" xmlns:v="urn:schemas-microsoft-com:vml" xmlns:wp14="http://schemas.microsoft.com/office/word/2010/wordprocessingDrawing" xmlns:wp="http://schemas.openxmlformats.org/drawingml/2006/wordprocessingDrawing" xmlns:w10="urn:schemas-microsoft-com:office:word" xmlns:w="http://schemas.openxmlformats.org/wordprocessingml/2006/main" xmlns:w14="http://schemas.microsoft.com/office/word/2010/wordml" xmlns:w15="http://schemas.microsoft.com/office/word/2012/wordml" xmlns:w16cex="http://schemas.microsoft.com/office/word/2018/wordml/cex" xmlns:w16cid="http://schemas.microsoft.com/office/word/2016/wordml/cid" xmlns:w16="http://schemas.microsoft.com/office/word/2018/wordml" xmlns:w16du="http://schemas.microsoft.com/office/word/2023/wordml/word16du" xmlns:w16sdtdh="http://schemas.microsoft.com/office/word/2020/wordml/sdtdatahash" xmlns:w16se="http://schemas.microsoft.com/office/word/2015/wordml/symex" xmlns:wpg="http://schemas.microsoft.com/office/word/2010/wordprocessingGroup" xmlns:wpi="http://schemas.microsoft.com/office/word/2010/wordprocessingInk" xmlns:wne="http://schemas.microsoft.com/office/word/2006/wordml" xmlns:wps="http://schemas.microsoft.com/office/word/2010/wordprocessingShape" mc:Ignorable="w14 w15 w16se w16cid w16 w16cex w16sdtdh wp14">
+  <w:comment w:id="0" w:author="Aldabbagh, Ahmad" w:date="2023-04-29T00:49:00Z" w:initials="AA">
+    <w:p>
+      <w:pPr>
+        <w:pStyle w:val="CommentText"/>
+      </w:pPr>
+      <w:r>
+        <w:rPr>
+          <w:rStyle w:val="CommentReference"/>
+        </w:rPr>
+        <w:annotationRef/>
+      </w:r>
+      <w:r>
+        <w:t>Consider removing this reference or others as the introduction might be too long</w:t>
+      </w:r>
+    </w:p>
+  </w:comment>
+  <w:comment w:id="1" w:author="Aldabbagh, Ahmad" w:date="2023-04-29T00:57:00Z" w:initials="AA">
+    <w:p>
+      <w:pPr>
+        <w:pStyle w:val="CommentText"/>
+      </w:pPr>
+      <w:r>
+        <w:rPr>
+          <w:rStyle w:val="CommentReference"/>
+        </w:rPr>
+        <w:annotationRef/>
+      </w:r>
+      <w:r>
+        <w:t>The results of this regression seem to contradict the San Diego Tribune Article (maybe to be added in conclusion)</w:t>
+      </w:r>
+    </w:p>
+  </w:comment>
+</w:comments>
+</file>
+
+<file path=word/commentsExtended.xml><?xml version="1.0" encoding="utf-8"?>
+<w15:commentsEx xmlns:wpc="http://schemas.microsoft.com/office/word/2010/wordprocessingCanvas" xmlns:cx="http://schemas.microsoft.com/office/drawing/2014/chartex" xmlns:cx1="http://schemas.microsoft.com/office/drawing/2015/9/8/chartex" xmlns:cx2="http://schemas.microsoft.com/office/drawing/2015/10/21/chartex" xmlns:cx3="http://schemas.microsoft.com/office/drawing/2016/5/9/chartex" xmlns:cx4="http://schemas.microsoft.com/office/drawing/2016/5/10/chartex" xmlns:cx5="http://schemas.microsoft.com/office/drawing/2016/5/11/chartex" xmlns:cx6="http://schemas.microsoft.com/office/drawing/2016/5/12/chartex" xmlns:cx7="http://schemas.microsoft.com/office/drawing/2016/5/13/chartex" xmlns:cx8="http://schemas.microsoft.com/office/drawing/2016/5/14/chartex" xmlns:mc="http://schemas.openxmlformats.org/markup-compatibility/2006" xmlns:aink="http://schemas.microsoft.com/office/drawing/2016/ink" xmlns:am3d="http://schemas.microsoft.com/office/drawing/2017/model3d" xmlns:o="urn:schemas-microsoft-com:office:office" xmlns:oel="http://schemas.microsoft.com/office/2019/extlst" xmlns:r="http://schemas.openxmlformats.org/officeDocument/2006/relationships" xmlns:m="http://schemas.openxmlformats.org/officeDocument/2006/math" xmlns:v="urn:schemas-microsoft-com:vml" xmlns:wp14="http://schemas.microsoft.com/office/word/2010/wordprocessingDrawing" xmlns:wp="http://schemas.openxmlformats.org/drawingml/2006/wordprocessingDrawing" xmlns:w10="urn:schemas-microsoft-com:office:word" xmlns:w="http://schemas.openxmlformats.org/wordprocessingml/2006/main" xmlns:w14="http://schemas.microsoft.com/office/word/2010/wordml" xmlns:w15="http://schemas.microsoft.com/office/word/2012/wordml" xmlns:w16cex="http://schemas.microsoft.com/office/word/2018/wordml/cex" xmlns:w16cid="http://schemas.microsoft.com/office/word/2016/wordml/cid" xmlns:w16="http://schemas.microsoft.com/office/word/2018/wordml" xmlns:w16du="http://schemas.microsoft.com/office/word/2023/wordml/word16du" xmlns:w16sdtdh="http://schemas.microsoft.com/office/word/2020/wordml/sdtdatahash" xmlns:w16se="http://schemas.microsoft.com/office/word/2015/wordml/symex" xmlns:wpg="http://schemas.microsoft.com/office/word/2010/wordprocessingGroup" xmlns:wpi="http://schemas.microsoft.com/office/word/2010/wordprocessingInk" xmlns:wne="http://schemas.microsoft.com/office/word/2006/wordml" xmlns:wps="http://schemas.microsoft.com/office/word/2010/wordprocessingShape" mc:Ignorable="w14 w15 w16se w16cid w16 w16cex w16sdtdh wp14">
+  <w15:commentEx w15:paraId="2495A6F1" w15:done="0"/>
+  <w15:commentEx w15:paraId="04E2CAC5" w15:done="0"/>
+</w15:commentsEx>
+</file>
+
+<file path=word/commentsExtensible.xml><?xml version="1.0" encoding="utf-8"?>
+<w16cex:commentsExtensible xmlns:wpc="http://schemas.microsoft.com/office/word/2010/wordprocessingCanvas" xmlns:cx="http://schemas.microsoft.com/office/drawing/2014/chartex" xmlns:cx1="http://schemas.microsoft.com/office/drawing/2015/9/8/chartex" xmlns:cx2="http://schemas.microsoft.com/office/drawing/2015/10/21/chartex" xmlns:cx3="http://schemas.microsoft.com/office/drawing/2016/5/9/chartex" xmlns:cx4="http://schemas.microsoft.com/office/drawing/2016/5/10/chartex" xmlns:cx5="http://schemas.microsoft.com/office/drawing/2016/5/11/chartex" xmlns:cx6="http://schemas.microsoft.com/office/drawing/2016/5/12/chartex" xmlns:cx7="http://schemas.microsoft.com/office/drawing/2016/5/13/chartex" xmlns:cx8="http://schemas.microsoft.com/office/drawing/2016/5/14/chartex" xmlns:mc="http://schemas.openxmlformats.org/markup-compatibility/2006" xmlns:aink="http://schemas.microsoft.com/office/drawing/2016/ink" xmlns:am3d="http://schemas.microsoft.com/office/drawing/2017/model3d" xmlns:o="urn:schemas-microsoft-com:office:office" xmlns:oel="http://schemas.microsoft.com/office/2019/extlst" xmlns:r="http://schemas.openxmlformats.org/officeDocument/2006/relationships" xmlns:m="http://schemas.openxmlformats.org/officeDocument/2006/math" xmlns:v="urn:schemas-microsoft-com:vml" xmlns:wp14="http://schemas.microsoft.com/office/word/2010/wordprocessingDrawing" xmlns:wp="http://schemas.openxmlformats.org/drawingml/2006/wordprocessingDrawing" xmlns:w10="urn:schemas-microsoft-com:office:word" xmlns:w="http://schemas.openxmlformats.org/wordprocessingml/2006/main" xmlns:w14="http://schemas.microsoft.com/office/word/2010/wordml" xmlns:w15="http://schemas.microsoft.com/office/word/2012/wordml" xmlns:w16cex="http://schemas.microsoft.com/office/word/2018/wordml/cex" xmlns:w16cid="http://schemas.microsoft.com/office/word/2016/wordml/cid" xmlns:w16="http://schemas.microsoft.com/office/word/2018/wordml" xmlns:w16du="http://schemas.microsoft.com/office/word/2023/wordml/word16du" xmlns:w16sdtdh="http://schemas.microsoft.com/office/word/2020/wordml/sdtdatahash" xmlns:w16se="http://schemas.microsoft.com/office/word/2015/wordml/symex" xmlns:wpg="http://schemas.microsoft.com/office/word/2010/wordprocessingGroup" xmlns:wpi="http://schemas.microsoft.com/office/word/2010/wordprocessingInk" xmlns:wne="http://schemas.microsoft.com/office/word/2006/wordml" xmlns:wps="http://schemas.microsoft.com/office/word/2010/wordprocessingShape" mc:Ignorable="w14 w15 w16se w16cid w16 w16cex w16sdtdh wp14">
+  <w16cex:commentExtensible w16cex:durableId="27F6E820" w16cex:dateUtc="2023-04-29T04:49:00Z"/>
+  <w16cex:commentExtensible w16cex:durableId="27F6E9EB" w16cex:dateUtc="2023-04-29T04:57:00Z"/>
+</w16cex:commentsExtensible>
+</file>
+
+<file path=word/commentsIds.xml><?xml version="1.0" encoding="utf-8"?>
+<w16cid:commentsIds xmlns:wpc="http://schemas.microsoft.com/office/word/2010/wordprocessingCanvas" xmlns:cx="http://schemas.microsoft.com/office/drawing/2014/chartex" xmlns:cx1="http://schemas.microsoft.com/office/drawing/2015/9/8/chartex" xmlns:cx2="http://schemas.microsoft.com/office/drawing/2015/10/21/chartex" xmlns:cx3="http://schemas.microsoft.com/office/drawing/2016/5/9/chartex" xmlns:cx4="http://schemas.microsoft.com/office/drawing/2016/5/10/chartex" xmlns:cx5="http://schemas.microsoft.com/office/drawing/2016/5/11/chartex" xmlns:cx6="http://schemas.microsoft.com/office/drawing/2016/5/12/chartex" xmlns:cx7="http://schemas.microsoft.com/office/drawing/2016/5/13/chartex" xmlns:cx8="http://schemas.microsoft.com/office/drawing/2016/5/14/chartex" xmlns:mc="http://schemas.openxmlformats.org/markup-compatibility/2006" xmlns:aink="http://schemas.microsoft.com/office/drawing/2016/ink" xmlns:am3d="http://schemas.microsoft.com/office/drawing/2017/model3d" xmlns:o="urn:schemas-microsoft-com:office:office" xmlns:oel="http://schemas.microsoft.com/office/2019/extlst" xmlns:r="http://schemas.openxmlformats.org/officeDocument/2006/relationships" xmlns:m="http://schemas.openxmlformats.org/officeDocument/2006/math" xmlns:v="urn:schemas-microsoft-com:vml" xmlns:wp14="http://schemas.microsoft.com/office/word/2010/wordprocessingDrawing" xmlns:wp="http://schemas.openxmlformats.org/drawingml/2006/wordprocessingDrawing" xmlns:w10="urn:schemas-microsoft-com:office:word" xmlns:w="http://schemas.openxmlformats.org/wordprocessingml/2006/main" xmlns:w14="http://schemas.microsoft.com/office/word/2010/wordml" xmlns:w15="http://schemas.microsoft.com/office/word/2012/wordml" xmlns:w16cex="http://schemas.microsoft.com/office/word/2018/wordml/cex" xmlns:w16cid="http://schemas.microsoft.com/office/word/2016/wordml/cid" xmlns:w16="http://schemas.microsoft.com/office/word/2018/wordml" xmlns:w16du="http://schemas.microsoft.com/office/word/2023/wordml/word16du" xmlns:w16sdtdh="http://schemas.microsoft.com/office/word/2020/wordml/sdtdatahash" xmlns:w16se="http://schemas.microsoft.com/office/word/2015/wordml/symex" xmlns:wpg="http://schemas.microsoft.com/office/word/2010/wordprocessingGroup" xmlns:wpi="http://schemas.microsoft.com/office/word/2010/wordprocessingInk" xmlns:wne="http://schemas.microsoft.com/office/word/2006/wordml" xmlns:wps="http://schemas.microsoft.com/office/word/2010/wordprocessingShape" mc:Ignorable="w14 w15 w16se w16cid w16 w16cex w16sdtdh wp14">
+  <w16cid:commentId w16cid:paraId="2495A6F1" w16cid:durableId="27F6E820"/>
+  <w16cid:commentId w16cid:paraId="04E2CAC5" w16cid:durableId="27F6E9EB"/>
+</w16cid:commentsIds>
+</file>
+
 <file path=word/endnotes.xml><?xml version="1.0" encoding="utf-8"?>
 <w:endnotes xmlns:wpc="http://schemas.microsoft.com/office/word/2010/wordprocessingCanvas" xmlns:cx="http://schemas.microsoft.com/office/drawing/2014/chartex" xmlns:cx1="http://schemas.microsoft.com/office/drawing/2015/9/8/chartex" xmlns:cx2="http://schemas.microsoft.com/office/drawing/2015/10/21/chartex" xmlns:cx3="http://schemas.microsoft.com/office/drawing/2016/5/9/chartex" xmlns:cx4="http://schemas.microsoft.com/office/drawing/2016/5/10/chartex" xmlns:cx5="http://schemas.microsoft.com/office/drawing/2016/5/11/chartex" xmlns:cx6="http://schemas.microsoft.com/office/drawing/2016/5/12/chartex" xmlns:cx7="http://schemas.microsoft.com/office/drawing/2016/5/13/chartex" xmlns:cx8="http://schemas.microsoft.com/office/drawing/2016/5/14/chartex" xmlns:mc="http://schemas.openxmlformats.org/markup-compatibility/2006" xmlns:aink="http://schemas.microsoft.com/office/drawing/2016/ink" xmlns:am3d="http://schemas.microsoft.com/office/drawing/2017/model3d" xmlns:o="urn:schemas-microsoft-com:office:office" xmlns:oel="http://schemas.microsoft.com/office/2019/extlst" xmlns:r="http://schemas.openxmlformats.org/officeDocument/2006/relationships" xmlns:m="http://schemas.openxmlformats.org/officeDocument/2006/math" xmlns:v="urn:schemas-microsoft-com:vml" xmlns:wp14="http://schemas.microsoft.com/office/word/2010/wordprocessingDrawing" xmlns:wp="http://schemas.openxmlformats.org/drawingml/2006/wordprocessingDrawing" xmlns:w10="urn:schemas-microsoft-com:office:word" xmlns:w="http://schemas.openxmlformats.org/wordprocessingml/2006/main" xmlns:w14="http://schemas.microsoft.com/office/word/2010/wordml" xmlns:w15="http://schemas.microsoft.com/office/word/2012/wordml" xmlns:w16cex="http://schemas.microsoft.com/office/word/2018/wordml/cex" xmlns:w16cid="http://schemas.microsoft.com/office/word/2016/wordml/cid" xmlns:w16="http://schemas.microsoft.com/office/word/2018/wordml" xmlns:w16du="http://schemas.microsoft.com/office/word/2023/wordml/word16du" xmlns:w16sdtdh="http://schemas.microsoft.com/office/word/2020/wordml/sdtdatahash" xmlns:w16se="http://schemas.microsoft.com/office/word/2015/wordml/symex" xmlns:wpg="http://schemas.microsoft.com/office/word/2010/wordprocessingGroup" xmlns:wpi="http://schemas.microsoft.com/office/word/2010/wordprocessingInk" xmlns:wne="http://schemas.microsoft.com/office/word/2006/wordml" xmlns:wps="http://schemas.microsoft.com/office/word/2010/wordprocessingShape" mc:Ignorable="w14 w15 w16se w16cid w16 w16cex w16sdtdh wp14">
   <w:endnote w:type="separator" w:id="-1">
@@ -413,6 +1906,245 @@
       </w:pPr>
       <w:r>
         <w:continuationSeparator/>
+      </w:r>
+    </w:p>
+  </w:endnote>
+  <w:endnote w:type="continuationNotice" w:id="1">
+    <w:p>
+      <w:pPr>
+        <w:spacing w:after="0" w:line="240" w:lineRule="auto"/>
+      </w:pPr>
+    </w:p>
+  </w:endnote>
+  <w:endnote w:id="2">
+    <w:p>
+      <w:pPr>
+        <w:pStyle w:val="EndnoteText"/>
+        <w:jc w:val="both"/>
+      </w:pPr>
+      <w:r>
+        <w:rPr>
+          <w:rStyle w:val="EndnoteReference"/>
+        </w:rPr>
+        <w:endnoteRef/>
+      </w:r>
+      <w:r>
+        <w:t xml:space="preserve"> </w:t>
+      </w:r>
+      <w:r>
+        <w:t>Miller, J., Bland, N., &amp; Quinton, P. (2000a). The impact of stops and searches on crime and the community. Home Office.</w:t>
+      </w:r>
+    </w:p>
+  </w:endnote>
+  <w:endnote w:id="3">
+    <w:p>
+      <w:pPr>
+        <w:pStyle w:val="EndnoteText"/>
+        <w:jc w:val="both"/>
+      </w:pPr>
+      <w:r>
+        <w:rPr>
+          <w:rStyle w:val="EndnoteReference"/>
+        </w:rPr>
+        <w:endnoteRef/>
+      </w:r>
+      <w:r>
+        <w:t xml:space="preserve"> </w:t>
+      </w:r>
+      <w:r>
+        <w:t>MacDonald, J., Fagan, J., &amp;amp; Geller, A. (2016). The effects of local police surges on crime and arrests in New York City. PLOS ONE, 11(6). https://doi.org/10.1371/journal.pone.0157223</w:t>
+      </w:r>
+    </w:p>
+  </w:endnote>
+  <w:endnote w:id="4">
+    <w:p>
+      <w:pPr>
+        <w:pStyle w:val="EndnoteText"/>
+        <w:jc w:val="both"/>
+      </w:pPr>
+      <w:r>
+        <w:rPr>
+          <w:rStyle w:val="EndnoteReference"/>
+        </w:rPr>
+        <w:endnoteRef/>
+      </w:r>
+      <w:r>
+        <w:t xml:space="preserve"> </w:t>
+      </w:r>
+      <w:r>
+        <w:t xml:space="preserve">Weisburd, D., </w:t>
+      </w:r>
+      <w:proofErr w:type="spellStart"/>
+      <w:r>
+        <w:t>Wooditch</w:t>
+      </w:r>
+      <w:proofErr w:type="spellEnd"/>
+      <w:r>
+        <w:t>, A., Weisburd, S., &amp;amp; Yang, S.-M. (2015). Do stop, question, and Frisk practices deter crime? Criminology &amp;amp; Public Policy, 15(1), 31–56. https://doi.org/10.1111/1745-9133.12172</w:t>
+      </w:r>
+    </w:p>
+  </w:endnote>
+  <w:endnote w:id="5">
+    <w:p>
+      <w:pPr>
+        <w:pStyle w:val="EndnoteText"/>
+        <w:jc w:val="both"/>
+      </w:pPr>
+      <w:r>
+        <w:rPr>
+          <w:rStyle w:val="EndnoteReference"/>
+        </w:rPr>
+        <w:endnoteRef/>
+      </w:r>
+      <w:r>
+        <w:t xml:space="preserve"> </w:t>
+      </w:r>
+      <w:r>
+        <w:t xml:space="preserve">Petersen, K., Weisburd, D., Fay, S., </w:t>
+      </w:r>
+      <w:proofErr w:type="spellStart"/>
+      <w:r>
+        <w:t>Eggins</w:t>
+      </w:r>
+      <w:proofErr w:type="spellEnd"/>
+      <w:r>
+        <w:t>, E., &amp;amp; Mazerolle, L. (2023). Police stops to reduce crime: A systematic review and meta‐analysis. Campbell Systematic Reviews, 19(1). https://doi.org/10.1002/cl2.1302</w:t>
+      </w:r>
+    </w:p>
+  </w:endnote>
+  <w:endnote w:id="6">
+    <w:p>
+      <w:pPr>
+        <w:pStyle w:val="EndnoteText"/>
+        <w:jc w:val="both"/>
+      </w:pPr>
+      <w:r>
+        <w:rPr>
+          <w:rStyle w:val="EndnoteReference"/>
+        </w:rPr>
+        <w:endnoteRef/>
+      </w:r>
+      <w:r>
+        <w:t xml:space="preserve"> </w:t>
+      </w:r>
+      <w:r>
+        <w:t>Moran, G., Winkley, &amp;</w:t>
+      </w:r>
+      <w:proofErr w:type="spellStart"/>
+      <w:proofErr w:type="gramStart"/>
+      <w:r>
+        <w:t>nbsp;L</w:t>
+      </w:r>
+      <w:proofErr w:type="spellEnd"/>
+      <w:r>
+        <w:t>.</w:t>
+      </w:r>
+      <w:proofErr w:type="gramEnd"/>
+      <w:r>
+        <w:t xml:space="preserve">, &amp;amp; SCHROEDER, L. A. U. R. Y. N. (2022, January 16). Stopped by police in San Diego? A lot depends on where you live, Drive. San Diego Union Tribune. Retrieved April 29, 2023, from </w:t>
+      </w:r>
+      <w:proofErr w:type="gramStart"/>
+      <w:r>
+        <w:t>https://www.sandiegouniontribune.com/news/watchdog/story/2022-01-16/stopped-by-police-in-san-diego-a-lot-depends-on-where-you-live-drive</w:t>
+      </w:r>
+      <w:proofErr w:type="gramEnd"/>
+    </w:p>
+  </w:endnote>
+  <w:endnote w:id="7">
+    <w:p>
+      <w:pPr>
+        <w:pStyle w:val="EndnoteText"/>
+        <w:jc w:val="both"/>
+      </w:pPr>
+      <w:r>
+        <w:rPr>
+          <w:rStyle w:val="EndnoteReference"/>
+        </w:rPr>
+        <w:endnoteRef/>
+      </w:r>
+      <w:r>
+        <w:t xml:space="preserve"> </w:t>
+      </w:r>
+      <w:proofErr w:type="spellStart"/>
+      <w:r>
+        <w:t>Isard</w:t>
+      </w:r>
+      <w:proofErr w:type="spellEnd"/>
+      <w:r>
+        <w:t>, W. (1960). Methods of regional analysis: An introduction to regional science: An introduction to regional science. MIT Press.</w:t>
+      </w:r>
+    </w:p>
+  </w:endnote>
+  <w:endnote w:id="8">
+    <w:p>
+      <w:pPr>
+        <w:pStyle w:val="EndnoteText"/>
+        <w:jc w:val="both"/>
+      </w:pPr>
+      <w:r>
+        <w:rPr>
+          <w:rStyle w:val="EndnoteReference"/>
+        </w:rPr>
+        <w:endnoteRef/>
+      </w:r>
+      <w:r>
+        <w:t xml:space="preserve"> </w:t>
+      </w:r>
+      <w:proofErr w:type="spellStart"/>
+      <w:r>
+        <w:t>Benassi</w:t>
+      </w:r>
+      <w:proofErr w:type="spellEnd"/>
+      <w:r>
+        <w:t xml:space="preserve">, F., </w:t>
+      </w:r>
+      <w:proofErr w:type="spellStart"/>
+      <w:r>
+        <w:t>Crisci</w:t>
+      </w:r>
+      <w:proofErr w:type="spellEnd"/>
+      <w:r>
+        <w:t xml:space="preserve">, M., &amp; </w:t>
+      </w:r>
+      <w:proofErr w:type="spellStart"/>
+      <w:r>
+        <w:t>Rimoldi</w:t>
+      </w:r>
+      <w:proofErr w:type="spellEnd"/>
+      <w:r>
+        <w:t xml:space="preserve">, S. (2022). Location quotient as a local index of residential segregation. Theoretical and applied aspects 1. </w:t>
+      </w:r>
+      <w:proofErr w:type="spellStart"/>
+      <w:r>
+        <w:t>Rivista</w:t>
+      </w:r>
+      <w:proofErr w:type="spellEnd"/>
+      <w:r>
+        <w:t xml:space="preserve"> </w:t>
+      </w:r>
+      <w:proofErr w:type="spellStart"/>
+      <w:r>
+        <w:t>Italiana</w:t>
+      </w:r>
+      <w:proofErr w:type="spellEnd"/>
+      <w:r>
+        <w:t xml:space="preserve"> di Economia, </w:t>
+      </w:r>
+      <w:proofErr w:type="spellStart"/>
+      <w:r>
+        <w:t>Demografia</w:t>
+      </w:r>
+      <w:proofErr w:type="spellEnd"/>
+      <w:r>
+        <w:t xml:space="preserve"> e </w:t>
+      </w:r>
+      <w:proofErr w:type="spellStart"/>
+      <w:r>
+        <w:t>Statistica</w:t>
+      </w:r>
+      <w:proofErr w:type="spellEnd"/>
+      <w:r>
+        <w:t>, LXXVI, 23-34.</w:t>
       </w:r>
     </w:p>
   </w:endnote>
@@ -494,6 +2226,13 @@
       </w:r>
     </w:p>
   </w:footnote>
+  <w:footnote w:type="continuationNotice" w:id="1">
+    <w:p>
+      <w:pPr>
+        <w:spacing w:after="0" w:line="240" w:lineRule="auto"/>
+      </w:pPr>
+    </w:p>
+  </w:footnote>
 </w:footnotes>
 </file>
 
@@ -545,6 +2284,18 @@
     </w:r>
   </w:p>
 </w:hdr>
+</file>
+
+<file path=word/numbering.xml><?xml version="1.0" encoding="utf-8"?>
+<w:numbering xmlns:wpc="http://schemas.microsoft.com/office/word/2010/wordprocessingCanvas" xmlns:cx="http://schemas.microsoft.com/office/drawing/2014/chartex" xmlns:cx1="http://schemas.microsoft.com/office/drawing/2015/9/8/chartex" xmlns:cx2="http://schemas.microsoft.com/office/drawing/2015/10/21/chartex" xmlns:cx3="http://schemas.microsoft.com/office/drawing/2016/5/9/chartex" xmlns:cx4="http://schemas.microsoft.com/office/drawing/2016/5/10/chartex" xmlns:cx5="http://schemas.microsoft.com/office/drawing/2016/5/11/chartex" xmlns:cx6="http://schemas.microsoft.com/office/drawing/2016/5/12/chartex" xmlns:cx7="http://schemas.microsoft.com/office/drawing/2016/5/13/chartex" xmlns:cx8="http://schemas.microsoft.com/office/drawing/2016/5/14/chartex" xmlns:mc="http://schemas.openxmlformats.org/markup-compatibility/2006" xmlns:aink="http://schemas.microsoft.com/office/drawing/2016/ink" xmlns:am3d="http://schemas.microsoft.com/office/drawing/2017/model3d" xmlns:o="urn:schemas-microsoft-com:office:office" xmlns:oel="http://schemas.microsoft.com/office/2019/extlst" xmlns:r="http://schemas.openxmlformats.org/officeDocument/2006/relationships" xmlns:m="http://schemas.openxmlformats.org/officeDocument/2006/math" xmlns:v="urn:schemas-microsoft-com:vml" xmlns:wp14="http://schemas.microsoft.com/office/word/2010/wordprocessingDrawing" xmlns:wp="http://schemas.openxmlformats.org/drawingml/2006/wordprocessingDrawing" xmlns:w10="urn:schemas-microsoft-com:office:word" xmlns:w="http://schemas.openxmlformats.org/wordprocessingml/2006/main" xmlns:w14="http://schemas.microsoft.com/office/word/2010/wordml" xmlns:w15="http://schemas.microsoft.com/office/word/2012/wordml" xmlns:w16cex="http://schemas.microsoft.com/office/word/2018/wordml/cex" xmlns:w16cid="http://schemas.microsoft.com/office/word/2016/wordml/cid" xmlns:w16="http://schemas.microsoft.com/office/word/2018/wordml" xmlns:w16du="http://schemas.microsoft.com/office/word/2023/wordml/word16du" xmlns:w16sdtdh="http://schemas.microsoft.com/office/word/2020/wordml/sdtdatahash" xmlns:w16se="http://schemas.microsoft.com/office/word/2015/wordml/symex" xmlns:wpg="http://schemas.microsoft.com/office/word/2010/wordprocessingGroup" xmlns:wpi="http://schemas.microsoft.com/office/word/2010/wordprocessingInk" xmlns:wne="http://schemas.microsoft.com/office/word/2006/wordml" xmlns:wps="http://schemas.microsoft.com/office/word/2010/wordprocessingShape" mc:Ignorable="w14 w15 w16se w16cid w16 w16cex w16sdtdh wp14"/>
+</file>
+
+<file path=word/people.xml><?xml version="1.0" encoding="utf-8"?>
+<w15:people xmlns:wpc="http://schemas.microsoft.com/office/word/2010/wordprocessingCanvas" xmlns:cx="http://schemas.microsoft.com/office/drawing/2014/chartex" xmlns:cx1="http://schemas.microsoft.com/office/drawing/2015/9/8/chartex" xmlns:cx2="http://schemas.microsoft.com/office/drawing/2015/10/21/chartex" xmlns:cx3="http://schemas.microsoft.com/office/drawing/2016/5/9/chartex" xmlns:cx4="http://schemas.microsoft.com/office/drawing/2016/5/10/chartex" xmlns:cx5="http://schemas.microsoft.com/office/drawing/2016/5/11/chartex" xmlns:cx6="http://schemas.microsoft.com/office/drawing/2016/5/12/chartex" xmlns:cx7="http://schemas.microsoft.com/office/drawing/2016/5/13/chartex" xmlns:cx8="http://schemas.microsoft.com/office/drawing/2016/5/14/chartex" xmlns:mc="http://schemas.openxmlformats.org/markup-compatibility/2006" xmlns:aink="http://schemas.microsoft.com/office/drawing/2016/ink" xmlns:am3d="http://schemas.microsoft.com/office/drawing/2017/model3d" xmlns:o="urn:schemas-microsoft-com:office:office" xmlns:oel="http://schemas.microsoft.com/office/2019/extlst" xmlns:r="http://schemas.openxmlformats.org/officeDocument/2006/relationships" xmlns:m="http://schemas.openxmlformats.org/officeDocument/2006/math" xmlns:v="urn:schemas-microsoft-com:vml" xmlns:wp14="http://schemas.microsoft.com/office/word/2010/wordprocessingDrawing" xmlns:wp="http://schemas.openxmlformats.org/drawingml/2006/wordprocessingDrawing" xmlns:w10="urn:schemas-microsoft-com:office:word" xmlns:w="http://schemas.openxmlformats.org/wordprocessingml/2006/main" xmlns:w14="http://schemas.microsoft.com/office/word/2010/wordml" xmlns:w15="http://schemas.microsoft.com/office/word/2012/wordml" xmlns:w16cex="http://schemas.microsoft.com/office/word/2018/wordml/cex" xmlns:w16cid="http://schemas.microsoft.com/office/word/2016/wordml/cid" xmlns:w16="http://schemas.microsoft.com/office/word/2018/wordml" xmlns:w16du="http://schemas.microsoft.com/office/word/2023/wordml/word16du" xmlns:w16sdtdh="http://schemas.microsoft.com/office/word/2020/wordml/sdtdatahash" xmlns:w16se="http://schemas.microsoft.com/office/word/2015/wordml/symex" xmlns:wpg="http://schemas.microsoft.com/office/word/2010/wordprocessingGroup" xmlns:wpi="http://schemas.microsoft.com/office/word/2010/wordprocessingInk" xmlns:wne="http://schemas.microsoft.com/office/word/2006/wordml" xmlns:wps="http://schemas.microsoft.com/office/word/2010/wordprocessingShape" mc:Ignorable="w14 w15 w16se w16cid w16 w16cex w16sdtdh wp14">
+  <w15:person w15:author="Aldabbagh, Ahmad">
+    <w15:presenceInfo w15:providerId="AD" w15:userId="S::aaldabbagh@hks.harvard.edu::d201c530-0cb0-4d21-8bed-47234cc91140"/>
+  </w15:person>
+</w15:people>
 </file>
 
 <file path=word/styles.xml><?xml version="1.0" encoding="utf-8"?>
@@ -1017,6 +2768,130 @@
     <w:uiPriority w:val="99"/>
     <w:rsid w:val="001B3D37"/>
   </w:style>
+  <w:style w:type="paragraph" w:styleId="EndnoteText">
+    <w:name w:val="endnote text"/>
+    <w:basedOn w:val="Normal"/>
+    <w:link w:val="EndnoteTextChar"/>
+    <w:uiPriority w:val="99"/>
+    <w:semiHidden/>
+    <w:unhideWhenUsed/>
+    <w:rsid w:val="00C54F0C"/>
+    <w:pPr>
+      <w:spacing w:after="0" w:line="240" w:lineRule="auto"/>
+    </w:pPr>
+    <w:rPr>
+      <w:sz w:val="20"/>
+      <w:szCs w:val="20"/>
+    </w:rPr>
+  </w:style>
+  <w:style w:type="character" w:customStyle="1" w:styleId="EndnoteTextChar">
+    <w:name w:val="Endnote Text Char"/>
+    <w:basedOn w:val="DefaultParagraphFont"/>
+    <w:link w:val="EndnoteText"/>
+    <w:uiPriority w:val="99"/>
+    <w:semiHidden/>
+    <w:rsid w:val="00C54F0C"/>
+    <w:rPr>
+      <w:sz w:val="20"/>
+      <w:szCs w:val="20"/>
+    </w:rPr>
+  </w:style>
+  <w:style w:type="character" w:styleId="EndnoteReference">
+    <w:name w:val="endnote reference"/>
+    <w:basedOn w:val="DefaultParagraphFont"/>
+    <w:uiPriority w:val="99"/>
+    <w:semiHidden/>
+    <w:unhideWhenUsed/>
+    <w:rsid w:val="00C54F0C"/>
+    <w:rPr>
+      <w:vertAlign w:val="superscript"/>
+    </w:rPr>
+  </w:style>
+  <w:style w:type="paragraph" w:styleId="Caption">
+    <w:name w:val="caption"/>
+    <w:basedOn w:val="Normal"/>
+    <w:next w:val="Normal"/>
+    <w:uiPriority w:val="35"/>
+    <w:unhideWhenUsed/>
+    <w:qFormat/>
+    <w:rsid w:val="00D8259E"/>
+    <w:pPr>
+      <w:spacing w:after="200" w:line="240" w:lineRule="auto"/>
+    </w:pPr>
+    <w:rPr>
+      <w:i/>
+      <w:iCs/>
+      <w:color w:val="44546A" w:themeColor="text2"/>
+      <w:sz w:val="18"/>
+      <w:szCs w:val="18"/>
+    </w:rPr>
+  </w:style>
+  <w:style w:type="character" w:styleId="CommentReference">
+    <w:name w:val="annotation reference"/>
+    <w:basedOn w:val="DefaultParagraphFont"/>
+    <w:uiPriority w:val="99"/>
+    <w:semiHidden/>
+    <w:unhideWhenUsed/>
+    <w:rsid w:val="00C71887"/>
+    <w:rPr>
+      <w:sz w:val="16"/>
+      <w:szCs w:val="16"/>
+    </w:rPr>
+  </w:style>
+  <w:style w:type="paragraph" w:styleId="CommentText">
+    <w:name w:val="annotation text"/>
+    <w:basedOn w:val="Normal"/>
+    <w:link w:val="CommentTextChar"/>
+    <w:uiPriority w:val="99"/>
+    <w:unhideWhenUsed/>
+    <w:rsid w:val="00C71887"/>
+    <w:pPr>
+      <w:spacing w:line="240" w:lineRule="auto"/>
+    </w:pPr>
+    <w:rPr>
+      <w:sz w:val="20"/>
+      <w:szCs w:val="20"/>
+    </w:rPr>
+  </w:style>
+  <w:style w:type="character" w:customStyle="1" w:styleId="CommentTextChar">
+    <w:name w:val="Comment Text Char"/>
+    <w:basedOn w:val="DefaultParagraphFont"/>
+    <w:link w:val="CommentText"/>
+    <w:uiPriority w:val="99"/>
+    <w:rsid w:val="00C71887"/>
+    <w:rPr>
+      <w:sz w:val="20"/>
+      <w:szCs w:val="20"/>
+    </w:rPr>
+  </w:style>
+  <w:style w:type="paragraph" w:styleId="CommentSubject">
+    <w:name w:val="annotation subject"/>
+    <w:basedOn w:val="CommentText"/>
+    <w:next w:val="CommentText"/>
+    <w:link w:val="CommentSubjectChar"/>
+    <w:uiPriority w:val="99"/>
+    <w:semiHidden/>
+    <w:unhideWhenUsed/>
+    <w:rsid w:val="00C71887"/>
+    <w:rPr>
+      <w:b/>
+      <w:bCs/>
+    </w:rPr>
+  </w:style>
+  <w:style w:type="character" w:customStyle="1" w:styleId="CommentSubjectChar">
+    <w:name w:val="Comment Subject Char"/>
+    <w:basedOn w:val="CommentTextChar"/>
+    <w:link w:val="CommentSubject"/>
+    <w:uiPriority w:val="99"/>
+    <w:semiHidden/>
+    <w:rsid w:val="00C71887"/>
+    <w:rPr>
+      <w:b/>
+      <w:bCs/>
+      <w:sz w:val="20"/>
+      <w:szCs w:val="20"/>
+    </w:rPr>
+  </w:style>
 </w:styles>
 </file>
 
@@ -1313,4 +3188,16 @@
     </a:ext>
   </a:extLst>
 </a:theme>
+</file>
+
+<file path=customXml/item1.xml><?xml version="1.0" encoding="utf-8"?>
+<b:Sources xmlns:b="http://schemas.openxmlformats.org/officeDocument/2006/bibliography" xmlns="http://schemas.openxmlformats.org/officeDocument/2006/bibliography" SelectedStyle="\APASixthEditionOfficeOnline.xsl" StyleName="APA" Version="6"/>
+</file>
+
+<file path=customXml/itemProps1.xml><?xml version="1.0" encoding="utf-8"?>
+<ds:datastoreItem xmlns:ds="http://schemas.openxmlformats.org/officeDocument/2006/customXml" ds:itemID="{54340328-4A49-4E6B-B83E-BA4F9469A821}">
+  <ds:schemaRefs>
+    <ds:schemaRef ds:uri="http://schemas.openxmlformats.org/officeDocument/2006/bibliography"/>
+  </ds:schemaRefs>
+</ds:datastoreItem>
 </file>
</xml_diff>